<commit_message>
proposta projeto 3.0 (aula)
</commit_message>
<xml_diff>
--- a/Engenharia-de-Sistemas-e-Serviços.docx
+++ b/Engenharia-de-Sistemas-e-Serviços.docx
@@ -2,16 +2,6 @@
 <file path=word/document.xml><?xml version="1.0" encoding="utf-8"?>
 <w:document xmlns:wpc="http://schemas.microsoft.com/office/word/2010/wordprocessingCanvas" xmlns:mc="http://schemas.openxmlformats.org/markup-compatibility/2006" xmlns:o="urn:schemas-microsoft-com:office:office" xmlns:r="http://schemas.openxmlformats.org/officeDocument/2006/relationships" xmlns:m="http://schemas.openxmlformats.org/officeDocument/2006/math" xmlns:v="urn:schemas-microsoft-com:vml" xmlns:wp14="http://schemas.microsoft.com/office/word/2010/wordprocessingDrawing" xmlns:wp="http://schemas.openxmlformats.org/drawingml/2006/wordprocessingDrawing" xmlns:w10="urn:schemas-microsoft-com:office:word" xmlns:w="http://schemas.openxmlformats.org/wordprocessingml/2006/main" xmlns:w14="http://schemas.microsoft.com/office/word/2010/wordml" xmlns:w15="http://schemas.microsoft.com/office/word/2012/wordml" xmlns:wpg="http://schemas.microsoft.com/office/word/2010/wordprocessingGroup" xmlns:wpi="http://schemas.microsoft.com/office/word/2010/wordprocessingInk" xmlns:wne="http://schemas.microsoft.com/office/word/2006/wordml" xmlns:wps="http://schemas.microsoft.com/office/word/2010/wordprocessingShape" mc:Ignorable="w14 w15 wp14">
   <w:body>
-    <w:p>
-      <w:pPr>
-        <w:jc w:val="center"/>
-        <w:rPr>
-          <w:rFonts w:ascii="Georgia" w:hAnsi="Georgia"/>
-          <w:sz w:val="24"/>
-          <w:szCs w:val="24"/>
-        </w:rPr>
-      </w:pPr>
-    </w:p>
     <w:p>
       <w:pPr>
         <w:jc w:val="center"/>
@@ -388,7 +378,7 @@
         <w:rPr>
           <w:rFonts w:ascii="Arial" w:hAnsi="Arial" w:cs="Arial"/>
         </w:rPr>
-        <w:t>Estudar a implementação de formas de comunicação entre áreas monitorizadas ao ar livre.</w:t>
+        <w:t>Dinamizar arquitetura que permita autoconfigurações de equipamentos à distância.</w:t>
       </w:r>
     </w:p>
     <w:p>
@@ -406,21 +396,7 @@
         <w:rPr>
           <w:rFonts w:ascii="Arial" w:hAnsi="Arial" w:cs="Arial"/>
         </w:rPr>
-        <w:t xml:space="preserve">Criar cenários de implementação e de testes com Arduino, </w:t>
-      </w:r>
-      <w:proofErr w:type="spellStart"/>
-      <w:r>
-        <w:rPr>
-          <w:rFonts w:ascii="Arial" w:hAnsi="Arial" w:cs="Arial"/>
-        </w:rPr>
-        <w:t>Raspberry</w:t>
-      </w:r>
-      <w:proofErr w:type="spellEnd"/>
-      <w:r>
-        <w:rPr>
-          <w:rFonts w:ascii="Arial" w:hAnsi="Arial" w:cs="Arial"/>
-        </w:rPr>
-        <w:t xml:space="preserve"> Pi, ESP.</w:t>
+        <w:t>Estudar a implementação de formas de comunicação entre áreas monitorizadas ao ar livre.</w:t>
       </w:r>
     </w:p>
     <w:p>
@@ -438,6 +414,38 @@
         <w:rPr>
           <w:rFonts w:ascii="Arial" w:hAnsi="Arial" w:cs="Arial"/>
         </w:rPr>
+        <w:t xml:space="preserve">Criar cenários de implementação e de testes com Arduino, </w:t>
+      </w:r>
+      <w:proofErr w:type="spellStart"/>
+      <w:r>
+        <w:rPr>
+          <w:rFonts w:ascii="Arial" w:hAnsi="Arial" w:cs="Arial"/>
+        </w:rPr>
+        <w:t>Raspberry</w:t>
+      </w:r>
+      <w:proofErr w:type="spellEnd"/>
+      <w:r>
+        <w:rPr>
+          <w:rFonts w:ascii="Arial" w:hAnsi="Arial" w:cs="Arial"/>
+        </w:rPr>
+        <w:t xml:space="preserve"> Pi, ESP.</w:t>
+      </w:r>
+    </w:p>
+    <w:p>
+      <w:pPr>
+        <w:pStyle w:val="PargrafodaLista"/>
+        <w:numPr>
+          <w:ilvl w:val="0"/>
+          <w:numId w:val="1"/>
+        </w:numPr>
+        <w:rPr>
+          <w:rFonts w:ascii="Arial" w:hAnsi="Arial" w:cs="Arial"/>
+        </w:rPr>
+      </w:pPr>
+      <w:r>
+        <w:rPr>
+          <w:rFonts w:ascii="Arial" w:hAnsi="Arial" w:cs="Arial"/>
+        </w:rPr>
         <w:t>Realizar testes e apresentar os resultados.</w:t>
       </w:r>
     </w:p>
@@ -459,7 +467,13 @@
         <w:rPr>
           <w:rFonts w:ascii="Arial" w:hAnsi="Arial" w:cs="Arial"/>
         </w:rPr>
-        <w:t xml:space="preserve"> dividida em três partes:</w:t>
+        <w:t xml:space="preserve"> dividida em quatro</w:t>
+      </w:r>
+      <w:r>
+        <w:rPr>
+          <w:rFonts w:ascii="Arial" w:hAnsi="Arial" w:cs="Arial"/>
+        </w:rPr>
+        <w:t xml:space="preserve"> partes:</w:t>
       </w:r>
     </w:p>
     <w:p>
@@ -498,7 +512,7 @@
         <w:rPr>
           <w:rFonts w:ascii="Arial" w:hAnsi="Arial" w:cs="Arial"/>
         </w:rPr>
-        <w:t xml:space="preserve"> e</w:t>
+        <w:t>,</w:t>
       </w:r>
       <w:r>
         <w:rPr>
@@ -516,13 +530,31 @@
         <w:rPr>
           <w:rFonts w:ascii="Arial" w:hAnsi="Arial" w:cs="Arial"/>
         </w:rPr>
-        <w:t>isponibilização da informação</w:t>
-      </w:r>
-      <w:r>
-        <w:rPr>
-          <w:rFonts w:ascii="Arial" w:hAnsi="Arial" w:cs="Arial"/>
-        </w:rPr>
-        <w:t xml:space="preserve"> (AnyTime-AnyWhere)</w:t>
+        <w:t>isponibilização informação</w:t>
+      </w:r>
+      <w:r>
+        <w:rPr>
+          <w:rFonts w:ascii="Arial" w:hAnsi="Arial" w:cs="Arial"/>
+        </w:rPr>
+        <w:t xml:space="preserve"> (AnyTime/</w:t>
+      </w:r>
+      <w:r>
+        <w:rPr>
+          <w:rFonts w:ascii="Arial" w:hAnsi="Arial" w:cs="Arial"/>
+        </w:rPr>
+        <w:t>AnyWhere)</w:t>
+      </w:r>
+      <w:r>
+        <w:rPr>
+          <w:rFonts w:ascii="Arial" w:hAnsi="Arial" w:cs="Arial"/>
+        </w:rPr>
+        <w:t>,</w:t>
+      </w:r>
+      <w:r>
+        <w:rPr>
+          <w:rFonts w:ascii="Arial" w:hAnsi="Arial" w:cs="Arial"/>
+        </w:rPr>
+        <w:t xml:space="preserve"> autoconfiguração de equipamentos.</w:t>
       </w:r>
     </w:p>
     <w:p>
@@ -537,33 +569,67 @@
         <w:rPr>
           <w:rFonts w:ascii="Arial" w:hAnsi="Arial" w:cs="Arial"/>
         </w:rPr>
-        <w:t xml:space="preserve">Do ponto vista sensorial iremos analisar: temperatura, humidade, movimentos, </w:t>
-      </w:r>
-      <w:r>
-        <w:rPr>
-          <w:rFonts w:ascii="Arial" w:hAnsi="Arial" w:cs="Arial"/>
-        </w:rPr>
-        <w:t>entre outros a discutir.</w:t>
-      </w:r>
-    </w:p>
-    <w:p>
-      <w:pPr>
-        <w:rPr>
-          <w:rFonts w:ascii="Arial" w:hAnsi="Arial" w:cs="Arial"/>
-        </w:rPr>
-      </w:pPr>
-      <w:r>
-        <w:rPr>
-          <w:rFonts w:ascii="Arial" w:hAnsi="Arial" w:cs="Arial"/>
-        </w:rPr>
-        <w:t>Do ponto vista da atuação poderão ser despoletadas ações mediante a leitura dos nós sensoriais, assim como através de uma plataforma WEB.</w:t>
-      </w:r>
-      <w:r>
-        <w:rPr>
-          <w:rFonts w:ascii="Arial" w:hAnsi="Arial" w:cs="Arial"/>
-        </w:rPr>
-        <w:br/>
-        <w:t>Os nós sensoriais fazem parte de uma rede local que estão diretamente ligados ou que possuem capacidade de comunicar com um microcontrolador (</w:t>
+        <w:t>Do ponto vista sensorial iremos analisar: temperatura, humidade,</w:t>
+      </w:r>
+      <w:r>
+        <w:rPr>
+          <w:rFonts w:ascii="Arial" w:hAnsi="Arial" w:cs="Arial"/>
+        </w:rPr>
+        <w:t xml:space="preserve"> proximidade,</w:t>
+      </w:r>
+      <w:r>
+        <w:rPr>
+          <w:rFonts w:ascii="Arial" w:hAnsi="Arial" w:cs="Arial"/>
+        </w:rPr>
+        <w:t xml:space="preserve"> movimentos, </w:t>
+      </w:r>
+      <w:r>
+        <w:rPr>
+          <w:rFonts w:ascii="Arial" w:hAnsi="Arial" w:cs="Arial"/>
+        </w:rPr>
+        <w:t>entre outros</w:t>
+      </w:r>
+      <w:r>
+        <w:rPr>
+          <w:rFonts w:ascii="Arial" w:hAnsi="Arial" w:cs="Arial"/>
+        </w:rPr>
+        <w:t>.</w:t>
+      </w:r>
+      <w:r>
+        <w:rPr>
+          <w:rFonts w:ascii="Arial" w:hAnsi="Arial" w:cs="Arial"/>
+        </w:rPr>
+        <w:t xml:space="preserve"> </w:t>
+      </w:r>
+      <w:r>
+        <w:rPr>
+          <w:rFonts w:ascii="Arial" w:hAnsi="Arial" w:cs="Arial"/>
+        </w:rPr>
+        <w:t>Do ponto vista da atuação poderão ser despoletadas ações mediante a leitura dos nós sensoriais, assim como</w:t>
+      </w:r>
+      <w:r>
+        <w:rPr>
+          <w:rFonts w:ascii="Arial" w:hAnsi="Arial" w:cs="Arial"/>
+        </w:rPr>
+        <w:t xml:space="preserve"> através de uma plataforma WEB. </w:t>
+      </w:r>
+      <w:r>
+        <w:rPr>
+          <w:rFonts w:ascii="Arial" w:hAnsi="Arial" w:cs="Arial"/>
+        </w:rPr>
+        <w:t>Os nós sensoriais fazem parte de uma rede local que estão diretamente ligados ou que possuem</w:t>
+      </w:r>
+      <w:r>
+        <w:rPr>
+          <w:rFonts w:ascii="Arial" w:hAnsi="Arial" w:cs="Arial"/>
+        </w:rPr>
+        <w:t xml:space="preserve"> a </w:t>
+      </w:r>
+      <w:r>
+        <w:rPr>
+          <w:rFonts w:ascii="Arial" w:hAnsi="Arial" w:cs="Arial"/>
+        </w:rPr>
+        <w:t>capacidade de comunicar com um microcontrolador (</w:t>
       </w:r>
       <w:proofErr w:type="spellStart"/>
       <w:r>
@@ -597,7 +663,12 @@
         <w:rPr>
           <w:rFonts w:ascii="Arial" w:hAnsi="Arial" w:cs="Arial"/>
         </w:rPr>
-        <w:br/>
+        <w:t xml:space="preserve"> </w:t>
+      </w:r>
+      <w:r>
+        <w:rPr>
+          <w:rFonts w:ascii="Arial" w:hAnsi="Arial" w:cs="Arial"/>
+        </w:rPr>
         <w:t xml:space="preserve">A disponibilização da informação será feita através de um </w:t>
       </w:r>
       <w:proofErr w:type="spellStart"/>
@@ -614,6 +685,235 @@
         </w:rPr>
         <w:t xml:space="preserve"> Pi (com acesso à internet) para um serviço na cloud.</w:t>
       </w:r>
+      <w:r>
+        <w:rPr>
+          <w:rFonts w:ascii="Arial" w:hAnsi="Arial" w:cs="Arial"/>
+        </w:rPr>
+        <w:t xml:space="preserve"> </w:t>
+      </w:r>
+      <w:r>
+        <w:rPr>
+          <w:rFonts w:ascii="Arial" w:hAnsi="Arial" w:cs="Arial"/>
+        </w:rPr>
+        <w:t>Os equipamentos</w:t>
+      </w:r>
+      <w:r>
+        <w:rPr>
+          <w:rFonts w:ascii="Arial" w:hAnsi="Arial" w:cs="Arial"/>
+        </w:rPr>
+        <w:t xml:space="preserve"> que desempenham funções de gestão de dados</w:t>
+      </w:r>
+      <w:r>
+        <w:rPr>
+          <w:rFonts w:ascii="Arial" w:hAnsi="Arial" w:cs="Arial"/>
+        </w:rPr>
+        <w:t xml:space="preserve"> (Arduino/</w:t>
+      </w:r>
+      <w:proofErr w:type="spellStart"/>
+      <w:r>
+        <w:rPr>
+          <w:rFonts w:ascii="Arial" w:hAnsi="Arial" w:cs="Arial"/>
+        </w:rPr>
+        <w:t>Raspberry</w:t>
+      </w:r>
+      <w:proofErr w:type="spellEnd"/>
+      <w:r>
+        <w:rPr>
+          <w:rFonts w:ascii="Arial" w:hAnsi="Arial" w:cs="Arial"/>
+        </w:rPr>
+        <w:t>/ESP)</w:t>
+      </w:r>
+      <w:r>
+        <w:rPr>
+          <w:rFonts w:ascii="Arial" w:hAnsi="Arial" w:cs="Arial"/>
+        </w:rPr>
+        <w:t xml:space="preserve"> são autoconfiguráveis</w:t>
+      </w:r>
+      <w:r>
+        <w:rPr>
+          <w:rFonts w:ascii="Arial" w:hAnsi="Arial" w:cs="Arial"/>
+        </w:rPr>
+        <w:t xml:space="preserve"> numa perspetiva </w:t>
+      </w:r>
+      <w:proofErr w:type="spellStart"/>
+      <w:r>
+        <w:rPr>
+          <w:rFonts w:ascii="Arial" w:hAnsi="Arial" w:cs="Arial"/>
+        </w:rPr>
+        <w:t>plug</w:t>
+      </w:r>
+      <w:proofErr w:type="spellEnd"/>
+      <w:r>
+        <w:rPr>
+          <w:rFonts w:ascii="Arial" w:hAnsi="Arial" w:cs="Arial"/>
+        </w:rPr>
+        <w:t xml:space="preserve"> &amp; play. Uma vez instalados poderão ser configurados sempre que necessário à distância.</w:t>
+      </w:r>
+      <w:r>
+        <w:rPr>
+          <w:rFonts w:ascii="Arial" w:hAnsi="Arial" w:cs="Arial"/>
+        </w:rPr>
+        <w:t xml:space="preserve"> </w:t>
+      </w:r>
+    </w:p>
+    <w:p>
+      <w:pPr>
+        <w:rPr>
+          <w:rFonts w:ascii="Arial" w:hAnsi="Arial" w:cs="Arial"/>
+        </w:rPr>
+      </w:pPr>
+    </w:p>
+    <w:p>
+      <w:pPr>
+        <w:rPr>
+          <w:rFonts w:ascii="Arial" w:hAnsi="Arial" w:cs="Arial"/>
+        </w:rPr>
+      </w:pPr>
+      <w:r>
+        <w:rPr>
+          <w:rFonts w:ascii="Arial" w:hAnsi="Arial" w:cs="Arial"/>
+        </w:rPr>
+        <w:t>Contribuições na área:</w:t>
+      </w:r>
+    </w:p>
+    <w:p>
+      <w:pPr>
+        <w:rPr>
+          <w:rFonts w:ascii="Arial" w:hAnsi="Arial" w:cs="Arial"/>
+        </w:rPr>
+      </w:pPr>
+      <w:proofErr w:type="spellStart"/>
+      <w:r>
+        <w:rPr>
+          <w:rFonts w:ascii="Arial" w:hAnsi="Arial" w:cs="Arial"/>
+        </w:rPr>
+        <w:t>S</w:t>
+      </w:r>
+      <w:r>
+        <w:rPr>
+          <w:rFonts w:ascii="Arial" w:hAnsi="Arial" w:cs="Arial"/>
+        </w:rPr>
+        <w:t>mart</w:t>
+      </w:r>
+      <w:proofErr w:type="spellEnd"/>
+      <w:r>
+        <w:rPr>
+          <w:rFonts w:ascii="Arial" w:hAnsi="Arial" w:cs="Arial"/>
+        </w:rPr>
+        <w:t xml:space="preserve"> </w:t>
+      </w:r>
+      <w:proofErr w:type="spellStart"/>
+      <w:r>
+        <w:rPr>
+          <w:rFonts w:ascii="Arial" w:hAnsi="Arial" w:cs="Arial"/>
+        </w:rPr>
+        <w:t>agriculture</w:t>
+      </w:r>
+      <w:proofErr w:type="spellEnd"/>
+      <w:r>
+        <w:rPr>
+          <w:rFonts w:ascii="Arial" w:hAnsi="Arial" w:cs="Arial"/>
+        </w:rPr>
+        <w:t xml:space="preserve"> </w:t>
+      </w:r>
+      <w:proofErr w:type="spellStart"/>
+      <w:r>
+        <w:rPr>
+          <w:rFonts w:ascii="Arial" w:hAnsi="Arial" w:cs="Arial"/>
+        </w:rPr>
+        <w:t>with</w:t>
+      </w:r>
+      <w:proofErr w:type="spellEnd"/>
+      <w:r>
+        <w:rPr>
+          <w:rFonts w:ascii="Arial" w:hAnsi="Arial" w:cs="Arial"/>
+        </w:rPr>
+        <w:t xml:space="preserve"> Lora </w:t>
+      </w:r>
+      <w:proofErr w:type="spellStart"/>
+      <w:r>
+        <w:rPr>
+          <w:rFonts w:ascii="Arial" w:hAnsi="Arial" w:cs="Arial"/>
+        </w:rPr>
+        <w:t>communications</w:t>
+      </w:r>
+      <w:proofErr w:type="spellEnd"/>
+      <w:r>
+        <w:rPr>
+          <w:rFonts w:ascii="Arial" w:hAnsi="Arial" w:cs="Arial"/>
+        </w:rPr>
+        <w:t xml:space="preserve"> &amp; </w:t>
+      </w:r>
+      <w:proofErr w:type="spellStart"/>
+      <w:r>
+        <w:rPr>
+          <w:rFonts w:ascii="Arial" w:hAnsi="Arial" w:cs="Arial"/>
+        </w:rPr>
+        <w:t>remote</w:t>
+      </w:r>
+      <w:proofErr w:type="spellEnd"/>
+      <w:r>
+        <w:rPr>
+          <w:rFonts w:ascii="Arial" w:hAnsi="Arial" w:cs="Arial"/>
+        </w:rPr>
+        <w:t xml:space="preserve"> </w:t>
+      </w:r>
+      <w:proofErr w:type="spellStart"/>
+      <w:r>
+        <w:rPr>
+          <w:rFonts w:ascii="Arial" w:hAnsi="Arial" w:cs="Arial"/>
+        </w:rPr>
+        <w:t>configurable</w:t>
+      </w:r>
+      <w:proofErr w:type="spellEnd"/>
+      <w:r>
+        <w:rPr>
+          <w:rFonts w:ascii="Arial" w:hAnsi="Arial" w:cs="Arial"/>
+        </w:rPr>
+        <w:t xml:space="preserve"> </w:t>
+      </w:r>
+      <w:proofErr w:type="spellStart"/>
+      <w:r>
+        <w:rPr>
+          <w:rFonts w:ascii="Arial" w:hAnsi="Arial" w:cs="Arial"/>
+        </w:rPr>
+        <w:t>arduinos</w:t>
+      </w:r>
+      <w:proofErr w:type="spellEnd"/>
+      <w:r>
+        <w:rPr>
+          <w:rFonts w:ascii="Arial" w:hAnsi="Arial" w:cs="Arial"/>
+        </w:rPr>
+        <w:t xml:space="preserve">, </w:t>
+      </w:r>
+      <w:proofErr w:type="spellStart"/>
+      <w:r>
+        <w:rPr>
+          <w:rFonts w:ascii="Arial" w:hAnsi="Arial" w:cs="Arial"/>
+        </w:rPr>
+        <w:t>raspberrys</w:t>
+      </w:r>
+      <w:proofErr w:type="spellEnd"/>
+      <w:r>
+        <w:rPr>
+          <w:rFonts w:ascii="Arial" w:hAnsi="Arial" w:cs="Arial"/>
+        </w:rPr>
+        <w:t xml:space="preserve"> </w:t>
+      </w:r>
+      <w:proofErr w:type="spellStart"/>
+      <w:r>
+        <w:rPr>
+          <w:rFonts w:ascii="Arial" w:hAnsi="Arial" w:cs="Arial"/>
+        </w:rPr>
+        <w:t>and</w:t>
+      </w:r>
+      <w:proofErr w:type="spellEnd"/>
+      <w:r>
+        <w:rPr>
+          <w:rFonts w:ascii="Arial" w:hAnsi="Arial" w:cs="Arial"/>
+        </w:rPr>
+        <w:t xml:space="preserve"> ESP.</w:t>
+      </w:r>
     </w:p>
     <w:p>
       <w:pPr>
@@ -629,6 +929,34 @@
     </w:p>
     <w:p>
       <w:r>
+        <w:t xml:space="preserve">IoT </w:t>
+      </w:r>
+      <w:proofErr w:type="spellStart"/>
+      <w:r>
+        <w:t>based</w:t>
+      </w:r>
+      <w:proofErr w:type="spellEnd"/>
+      <w:r>
+        <w:t xml:space="preserve"> </w:t>
+      </w:r>
+      <w:proofErr w:type="spellStart"/>
+      <w:r>
+        <w:t>Smart</w:t>
+      </w:r>
+      <w:proofErr w:type="spellEnd"/>
+      <w:r>
+        <w:t xml:space="preserve"> </w:t>
+      </w:r>
+      <w:proofErr w:type="spellStart"/>
+      <w:r>
+        <w:t>Agriculture</w:t>
+      </w:r>
+      <w:bookmarkStart w:id="0" w:name="_GoBack"/>
+      <w:bookmarkEnd w:id="0"/>
+      <w:proofErr w:type="spellEnd"/>
+    </w:p>
+    <w:p>
+      <w:r>
         <w:t xml:space="preserve">IoT In </w:t>
       </w:r>
       <w:proofErr w:type="spellStart"/>
@@ -647,7 +975,7 @@
       <w:r>
         <w:t xml:space="preserve"> Cases - </w:t>
       </w:r>
-      <w:hyperlink r:id="rId7" w:history="1">
+      <w:hyperlink r:id="rId8" w:history="1">
         <w:r>
           <w:rPr>
             <w:rStyle w:val="Hiperligao"/>
@@ -689,7 +1017,7 @@
       <w:r>
         <w:t xml:space="preserve"> IoT - </w:t>
       </w:r>
-      <w:hyperlink r:id="rId8" w:history="1">
+      <w:hyperlink r:id="rId9" w:history="1">
         <w:r>
           <w:rPr>
             <w:rStyle w:val="Hiperligao"/>
@@ -715,7 +1043,7 @@
       <w:r>
         <w:t xml:space="preserve"> - </w:t>
       </w:r>
-      <w:hyperlink r:id="rId9" w:history="1">
+      <w:hyperlink r:id="rId10" w:history="1">
         <w:r>
           <w:rPr>
             <w:rStyle w:val="Hiperligao"/>
@@ -724,12 +1052,9 @@
         </w:r>
       </w:hyperlink>
     </w:p>
-    <w:p>
-      <w:bookmarkStart w:id="0" w:name="_GoBack"/>
-      <w:bookmarkEnd w:id="0"/>
-    </w:p>
+    <w:p/>
     <w:sectPr>
-      <w:headerReference w:type="default" r:id="rId10"/>
+      <w:headerReference w:type="default" r:id="rId11"/>
       <w:pgSz w:w="11906" w:h="16838"/>
       <w:pgMar w:top="720" w:right="720" w:bottom="720" w:left="720" w:header="708" w:footer="708" w:gutter="0"/>
       <w:cols w:space="708"/>
@@ -798,6 +1123,128 @@
         <w:szCs w:val="32"/>
       </w:rPr>
     </w:pPr>
+    <w:r>
+      <w:rPr>
+        <w:noProof/>
+        <w:sz w:val="32"/>
+        <w:szCs w:val="32"/>
+      </w:rPr>
+      <mc:AlternateContent>
+        <mc:Choice Requires="wps">
+          <w:drawing>
+            <wp:anchor distT="45720" distB="45720" distL="114300" distR="114300" simplePos="0" relativeHeight="251659264" behindDoc="1" locked="0" layoutInCell="1" allowOverlap="1">
+              <wp:simplePos x="0" y="0"/>
+              <wp:positionH relativeFrom="column">
+                <wp:posOffset>3209925</wp:posOffset>
+              </wp:positionH>
+              <wp:positionV relativeFrom="paragraph">
+                <wp:posOffset>-97155</wp:posOffset>
+              </wp:positionV>
+              <wp:extent cx="3492500" cy="552450"/>
+              <wp:effectExtent l="0" t="0" r="12700" b="19050"/>
+              <wp:wrapNone/>
+              <wp:docPr id="217" name="Caixa de Texto 2"/>
+              <wp:cNvGraphicFramePr>
+                <a:graphicFrameLocks xmlns:a="http://schemas.openxmlformats.org/drawingml/2006/main"/>
+              </wp:cNvGraphicFramePr>
+              <a:graphic xmlns:a="http://schemas.openxmlformats.org/drawingml/2006/main">
+                <a:graphicData uri="http://schemas.microsoft.com/office/word/2010/wordprocessingShape">
+                  <wps:wsp>
+                    <wps:cNvSpPr txBox="1">
+                      <a:spLocks noChangeArrowheads="1"/>
+                    </wps:cNvSpPr>
+                    <wps:spPr bwMode="auto">
+                      <a:xfrm>
+                        <a:off x="0" y="0"/>
+                        <a:ext cx="3492500" cy="552450"/>
+                      </a:xfrm>
+                      <a:prstGeom prst="rect">
+                        <a:avLst/>
+                      </a:prstGeom>
+                      <a:solidFill>
+                        <a:srgbClr val="FFFFFF"/>
+                      </a:solidFill>
+                      <a:ln w="9525">
+                        <a:solidFill>
+                          <a:srgbClr val="000000">
+                            <a:alpha val="0"/>
+                          </a:srgbClr>
+                        </a:solidFill>
+                        <a:miter lim="800000"/>
+                        <a:headEnd/>
+                        <a:tailEnd/>
+                      </a:ln>
+                    </wps:spPr>
+                    <wps:txbx>
+                      <w:txbxContent>
+                        <w:p>
+                          <w:pPr>
+                            <w:spacing w:after="0"/>
+                            <w:jc w:val="right"/>
+                          </w:pPr>
+                          <w:r>
+                            <w:t>Marin Grabovschi nº 2151476</w:t>
+                          </w:r>
+                        </w:p>
+                        <w:p>
+                          <w:pPr>
+                            <w:jc w:val="right"/>
+                          </w:pPr>
+                          <w:r>
+                            <w:t>Tiago Cardoso nº 2141291</w:t>
+                          </w:r>
+                        </w:p>
+                      </w:txbxContent>
+                    </wps:txbx>
+                    <wps:bodyPr rot="0" vert="horz" wrap="square" lIns="91440" tIns="45720" rIns="91440" bIns="45720" anchor="t" anchorCtr="0">
+                      <a:noAutofit/>
+                    </wps:bodyPr>
+                  </wps:wsp>
+                </a:graphicData>
+              </a:graphic>
+              <wp14:sizeRelH relativeFrom="margin">
+                <wp14:pctWidth>0</wp14:pctWidth>
+              </wp14:sizeRelH>
+              <wp14:sizeRelV relativeFrom="margin">
+                <wp14:pctHeight>0</wp14:pctHeight>
+              </wp14:sizeRelV>
+            </wp:anchor>
+          </w:drawing>
+        </mc:Choice>
+        <mc:Fallback>
+          <w:pict>
+            <v:shapetype id="_x0000_t202" coordsize="21600,21600" o:spt="202" path="m,l,21600r21600,l21600,xe">
+              <v:stroke joinstyle="miter"/>
+              <v:path gradientshapeok="t" o:connecttype="rect"/>
+            </v:shapetype>
+            <v:shape id="Caixa de Texto 2" o:spid="_x0000_s1026" type="#_x0000_t202" style="position:absolute;margin-left:252.75pt;margin-top:-7.65pt;width:275pt;height:43.5pt;z-index:-251657216;visibility:visible;mso-wrap-style:square;mso-width-percent:0;mso-height-percent:0;mso-wrap-distance-left:9pt;mso-wrap-distance-top:3.6pt;mso-wrap-distance-right:9pt;mso-wrap-distance-bottom:3.6pt;mso-position-horizontal:absolute;mso-position-horizontal-relative:text;mso-position-vertical:absolute;mso-position-vertical-relative:text;mso-width-percent:0;mso-height-percent:0;mso-width-relative:margin;mso-height-relative:margin;v-text-anchor:top" o:gfxdata="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">
+              <v:stroke opacity="0"/>
+              <v:textbox>
+                <w:txbxContent>
+                  <w:p>
+                    <w:pPr>
+                      <w:spacing w:after="0"/>
+                      <w:jc w:val="right"/>
+                    </w:pPr>
+                    <w:r>
+                      <w:t>Marin Grabovschi nº 2151476</w:t>
+                    </w:r>
+                  </w:p>
+                  <w:p>
+                    <w:pPr>
+                      <w:jc w:val="right"/>
+                    </w:pPr>
+                    <w:r>
+                      <w:t>Tiago Cardoso nº 2141291</w:t>
+                    </w:r>
+                  </w:p>
+                </w:txbxContent>
+              </v:textbox>
+            </v:shape>
+          </w:pict>
+        </mc:Fallback>
+      </mc:AlternateContent>
+    </w:r>
     <w:r>
       <w:rPr>
         <w:noProof/>
@@ -872,13 +1319,14 @@
         <w:szCs w:val="32"/>
       </w:rPr>
       <w:tab/>
+      <w:t xml:space="preserve">  </w:t>
     </w:r>
     <w:r>
       <w:rPr>
         <w:sz w:val="32"/>
         <w:szCs w:val="32"/>
       </w:rPr>
-      <w:tab/>
+      <w:t xml:space="preserve"> </w:t>
     </w:r>
     <w:r>
       <w:rPr>
@@ -1747,4 +2195,16 @@
     </a:ext>
   </a:extLst>
 </a:theme>
+</file>
+
+<file path=customXml/item1.xml><?xml version="1.0" encoding="utf-8"?>
+<b:Sources xmlns:b="http://schemas.openxmlformats.org/officeDocument/2006/bibliography" xmlns="http://schemas.openxmlformats.org/officeDocument/2006/bibliography" SelectedStyle="\APASixthEditionOfficeOnline.xsl" StyleName="APA" Version="6"/>
+</file>
+
+<file path=customXml/itemProps1.xml><?xml version="1.0" encoding="utf-8"?>
+<ds:datastoreItem xmlns:ds="http://schemas.openxmlformats.org/officeDocument/2006/customXml" ds:itemID="{65D21E6E-74F1-4C05-BB56-11F93FBC3886}">
+  <ds:schemaRefs>
+    <ds:schemaRef ds:uri="http://schemas.openxmlformats.org/officeDocument/2006/bibliography"/>
+  </ds:schemaRefs>
+</ds:datastoreItem>
 </file>
</xml_diff>

<commit_message>
Proposta de projeto V Final?
</commit_message>
<xml_diff>
--- a/Engenharia-de-Sistemas-e-Serviços.docx
+++ b/Engenharia-de-Sistemas-e-Serviços.docx
@@ -1,6 +1,6 @@
 
 <file path=word/document.xml><?xml version="1.0" encoding="utf-8"?>
-<w:document xmlns:wpc="http://schemas.microsoft.com/office/word/2010/wordprocessingCanvas" xmlns:mc="http://schemas.openxmlformats.org/markup-compatibility/2006" xmlns:o="urn:schemas-microsoft-com:office:office" xmlns:r="http://schemas.openxmlformats.org/officeDocument/2006/relationships" xmlns:m="http://schemas.openxmlformats.org/officeDocument/2006/math" xmlns:v="urn:schemas-microsoft-com:vml" xmlns:wp14="http://schemas.microsoft.com/office/word/2010/wordprocessingDrawing" xmlns:wp="http://schemas.openxmlformats.org/drawingml/2006/wordprocessingDrawing" xmlns:w10="urn:schemas-microsoft-com:office:word" xmlns:w="http://schemas.openxmlformats.org/wordprocessingml/2006/main" xmlns:w14="http://schemas.microsoft.com/office/word/2010/wordml" xmlns:w15="http://schemas.microsoft.com/office/word/2012/wordml" xmlns:wpg="http://schemas.microsoft.com/office/word/2010/wordprocessingGroup" xmlns:wpi="http://schemas.microsoft.com/office/word/2010/wordprocessingInk" xmlns:wne="http://schemas.microsoft.com/office/word/2006/wordml" xmlns:wps="http://schemas.microsoft.com/office/word/2010/wordprocessingShape" mc:Ignorable="w14 w15 wp14">
+<w:document xmlns:wpc="http://schemas.microsoft.com/office/word/2010/wordprocessingCanvas" xmlns:cx="http://schemas.microsoft.com/office/drawing/2014/chartex" xmlns:cx1="http://schemas.microsoft.com/office/drawing/2015/9/8/chartex" xmlns:cx2="http://schemas.microsoft.com/office/drawing/2015/10/21/chartex" xmlns:cx3="http://schemas.microsoft.com/office/drawing/2016/5/9/chartex" xmlns:cx4="http://schemas.microsoft.com/office/drawing/2016/5/10/chartex" xmlns:cx5="http://schemas.microsoft.com/office/drawing/2016/5/11/chartex" xmlns:cx6="http://schemas.microsoft.com/office/drawing/2016/5/12/chartex" xmlns:cx7="http://schemas.microsoft.com/office/drawing/2016/5/13/chartex" xmlns:cx8="http://schemas.microsoft.com/office/drawing/2016/5/14/chartex" xmlns:mc="http://schemas.openxmlformats.org/markup-compatibility/2006" xmlns:aink="http://schemas.microsoft.com/office/drawing/2016/ink" xmlns:am3d="http://schemas.microsoft.com/office/drawing/2017/model3d" xmlns:o="urn:schemas-microsoft-com:office:office" xmlns:r="http://schemas.openxmlformats.org/officeDocument/2006/relationships" xmlns:m="http://schemas.openxmlformats.org/officeDocument/2006/math" xmlns:v="urn:schemas-microsoft-com:vml" xmlns:wp14="http://schemas.microsoft.com/office/word/2010/wordprocessingDrawing" xmlns:wp="http://schemas.openxmlformats.org/drawingml/2006/wordprocessingDrawing" xmlns:w10="urn:schemas-microsoft-com:office:word" xmlns:w="http://schemas.openxmlformats.org/wordprocessingml/2006/main" xmlns:w14="http://schemas.microsoft.com/office/word/2010/wordml" xmlns:w15="http://schemas.microsoft.com/office/word/2012/wordml" xmlns:w16cid="http://schemas.microsoft.com/office/word/2016/wordml/cid" xmlns:w16se="http://schemas.microsoft.com/office/word/2015/wordml/symex" xmlns:wpg="http://schemas.microsoft.com/office/word/2010/wordprocessingGroup" xmlns:wpi="http://schemas.microsoft.com/office/word/2010/wordprocessingInk" xmlns:wne="http://schemas.microsoft.com/office/word/2006/wordml" xmlns:wps="http://schemas.microsoft.com/office/word/2010/wordprocessingShape" mc:Ignorable="w14 w15 w16se w16cid wp14">
   <w:body>
     <w:p>
       <w:pPr>
@@ -347,7 +347,7 @@
     </w:p>
     <w:p>
       <w:pPr>
-        <w:pStyle w:val="PargrafodaLista"/>
+        <w:pStyle w:val="ListParagraph"/>
         <w:numPr>
           <w:ilvl w:val="0"/>
           <w:numId w:val="1"/>
@@ -360,12 +360,56 @@
         <w:rPr>
           <w:rFonts w:ascii="Arial" w:hAnsi="Arial" w:cs="Arial"/>
         </w:rPr>
-        <w:t>Estudar o funcionamento e configurações IoT.</w:t>
-      </w:r>
-    </w:p>
-    <w:p>
-      <w:pPr>
-        <w:pStyle w:val="PargrafodaLista"/>
+        <w:t>Estudar o funcionamento e configurações IoT</w:t>
+      </w:r>
+      <w:r>
+        <w:rPr>
+          <w:rFonts w:ascii="Arial" w:hAnsi="Arial" w:cs="Arial"/>
+        </w:rPr>
+        <w:t xml:space="preserve"> </w:t>
+      </w:r>
+      <w:r>
+        <w:rPr>
+          <w:rFonts w:ascii="Arial" w:hAnsi="Arial" w:cs="Arial"/>
+        </w:rPr>
+        <w:fldChar w:fldCharType="begin" w:fldLock="1"/>
+      </w:r>
+      <w:r>
+        <w:rPr>
+          <w:rFonts w:ascii="Arial" w:hAnsi="Arial" w:cs="Arial"/>
+        </w:rPr>
+        <w:instrText>ADDIN CSL_CITATION { "citationItems" : [ { "id" : "ITEM-1", "itemData" : { "ISBN" : "978-1-931971-37-9", "abstract" : "Data-driven techniques help boost agricul-tural productivity by increasing yields, reducing losses and cutting down input costs. However, these techniques have seen sparse adoption owing to high costs of manual data collection and limited connectivity solutions. In this paper, we present FarmBeats, an end-to-end IoT platform for agriculture that enables seamless data collection from various sensors, cameras and drones. FarmBeats's sys-tem design that explicitly accounts for weather-related power and Internet outages has enabled six month long deployments in two US farms.", "author" : [ { "dropping-particle" : "", "family" : "Vasisht", "given" : "Deepak", "non-dropping-particle" : "", "parse-names" : false, "suffix" : "" }, { "dropping-particle" : "", "family" : "Kapetanovic", "given" : "Zerina", "non-dropping-particle" : "", "parse-names" : false, "suffix" : "" }, { "dropping-particle" : "", "family" : "Won", "given" : "Jongho", "non-dropping-particle" : "", "parse-names" : false, "suffix" : "" }, { "dropping-particle" : "", "family" : "Jin", "given" : "Xinxin", "non-dropping-particle" : "", "parse-names" : false, "suffix" : "" }, { "dropping-particle" : "", "family" : "Chandra", "given" : "Ranveer", "non-dropping-particle" : "", "parse-names" : false, "suffix" : "" }, { "dropping-particle" : "", "family" : "Sinha", "given" : "Sudipta", "non-dropping-particle" : "", "parse-names" : false, "suffix" : "" }, { "dropping-particle" : "", "family" : "Kapoor", "given" : "Ashish", "non-dropping-particle" : "", "parse-names" : false, "suffix" : "" }, { "dropping-particle" : "", "family" : "Sudarshan", "given" : "Madhusudhan", "non-dropping-particle" : "", "parse-names" : false, "suffix" : "" }, { "dropping-particle" : "", "family" : "Stratman", "given" : "Sean", "non-dropping-particle" : "", "parse-names" : false, "suffix" : "" } ], "container-title" : "Nsdi '17", "id" : "ITEM-1", "issued" : { "date-parts" : [ [ "2017" ] ] }, "page" : "515-529", "title" : "FarmBeats: An IoT Platform for Data-Driven Agriculture", "type" : "article-journal" }, "uris" : [ "http://www.mendeley.com/documents/?uuid=c7b7f96c-0623-4eaf-96ed-a14f3f384890" ] } ], "mendeley" : { "formattedCitation" : "&lt;sup&gt;1&lt;/sup&gt;", "plainTextFormattedCitation" : "1", "previouslyFormattedCitation" : "&lt;sup&gt;1&lt;/sup&gt;" }, "properties" : {  }, "schema" : "https://github.com/citation-style-language/schema/raw/master/csl-citation.json" }</w:instrText>
+      </w:r>
+      <w:r>
+        <w:rPr>
+          <w:rFonts w:ascii="Arial" w:hAnsi="Arial" w:cs="Arial"/>
+        </w:rPr>
+        <w:fldChar w:fldCharType="separate"/>
+      </w:r>
+      <w:r>
+        <w:rPr>
+          <w:rFonts w:ascii="Arial" w:hAnsi="Arial" w:cs="Arial"/>
+          <w:noProof/>
+          <w:vertAlign w:val="superscript"/>
+        </w:rPr>
+        <w:t>1</w:t>
+      </w:r>
+      <w:r>
+        <w:rPr>
+          <w:rFonts w:ascii="Arial" w:hAnsi="Arial" w:cs="Arial"/>
+        </w:rPr>
+        <w:fldChar w:fldCharType="end"/>
+      </w:r>
+      <w:r>
+        <w:rPr>
+          <w:rFonts w:ascii="Arial" w:hAnsi="Arial" w:cs="Arial"/>
+        </w:rPr>
+        <w:t>.</w:t>
+      </w:r>
+    </w:p>
+    <w:p>
+      <w:pPr>
+        <w:pStyle w:val="ListParagraph"/>
         <w:numPr>
           <w:ilvl w:val="0"/>
           <w:numId w:val="1"/>
@@ -383,7 +427,7 @@
     </w:p>
     <w:p>
       <w:pPr>
-        <w:pStyle w:val="PargrafodaLista"/>
+        <w:pStyle w:val="ListParagraph"/>
         <w:numPr>
           <w:ilvl w:val="0"/>
           <w:numId w:val="1"/>
@@ -396,12 +440,56 @@
         <w:rPr>
           <w:rFonts w:ascii="Arial" w:hAnsi="Arial" w:cs="Arial"/>
         </w:rPr>
-        <w:t>Estudar a implementação de formas de comunicação entre áreas monitorizadas ao ar livre.</w:t>
-      </w:r>
-    </w:p>
-    <w:p>
-      <w:pPr>
-        <w:pStyle w:val="PargrafodaLista"/>
+        <w:t>Estudar a implementação de formas de comunicação entre áreas monitorizadas ao ar livre</w:t>
+      </w:r>
+      <w:r>
+        <w:rPr>
+          <w:rFonts w:ascii="Arial" w:hAnsi="Arial" w:cs="Arial"/>
+        </w:rPr>
+        <w:t xml:space="preserve"> </w:t>
+      </w:r>
+      <w:r>
+        <w:rPr>
+          <w:rFonts w:ascii="Arial" w:hAnsi="Arial" w:cs="Arial"/>
+        </w:rPr>
+        <w:fldChar w:fldCharType="begin" w:fldLock="1"/>
+      </w:r>
+      <w:r>
+        <w:rPr>
+          <w:rFonts w:ascii="Arial" w:hAnsi="Arial" w:cs="Arial"/>
+        </w:rPr>
+        <w:instrText>ADDIN CSL_CITATION { "citationItems" : [ { "id" : "ITEM-1", "itemData" : { "DOI" : "10.1109/ICRAECT.2017.52", "ISBN" : "978-1-5090-6701-5", "abstract" : "Internet of Things (IoT) plays a crucial role in smart agriculture. Smart farming is an emerging concept, because IoT sensors capable of providing information about their agriculture fields. The paper aims making use of evolving technology i.e. IoT and smart agriculture using automation. Monitoring environmental factors is the major factor to improve the yield of the efficient crops. The feature of this paper includes monitoring temperature and humidity in agricultural field through sensors using CC3200 single chip. Camera is interfaced with CC3200 to capture images and send that pictures through MMS to farmers mobile using Wi-Fi", "author" : [ { "dropping-particle" : "", "family" : "Prathibha", "given" : "S. R.", "non-dropping-particle" : "", "parse-names" : false, "suffix" : "" }, { "dropping-particle" : "", "family" : "Hongal", "given" : "Anupama", "non-dropping-particle" : "", "parse-names" : false, "suffix" : "" }, { "dropping-particle" : "", "family" : "Jyothi", "given" : "M. P.", "non-dropping-particle" : "", "parse-names" : false, "suffix" : "" } ], "container-title" : "2017 International Conference on Recent Advances in Electronics and Communication Technology (ICRAECT)", "id" : "ITEM-1", "issued" : { "date-parts" : [ [ "2017" ] ] }, "page" : "81-84", "title" : "IOT Based Monitoring System in Smart Agriculture", "type" : "paper-conference" }, "uris" : [ "http://www.mendeley.com/documents/?uuid=88ea1ce6-7c18-4895-95c3-9d0a2e1917a7" ] } ], "mendeley" : { "formattedCitation" : "&lt;sup&gt;2&lt;/sup&gt;", "plainTextFormattedCitation" : "2", "previouslyFormattedCitation" : "&lt;sup&gt;2&lt;/sup&gt;" }, "properties" : {  }, "schema" : "https://github.com/citation-style-language/schema/raw/master/csl-citation.json" }</w:instrText>
+      </w:r>
+      <w:r>
+        <w:rPr>
+          <w:rFonts w:ascii="Arial" w:hAnsi="Arial" w:cs="Arial"/>
+        </w:rPr>
+        <w:fldChar w:fldCharType="separate"/>
+      </w:r>
+      <w:r>
+        <w:rPr>
+          <w:rFonts w:ascii="Arial" w:hAnsi="Arial" w:cs="Arial"/>
+          <w:noProof/>
+          <w:vertAlign w:val="superscript"/>
+        </w:rPr>
+        <w:t>2</w:t>
+      </w:r>
+      <w:r>
+        <w:rPr>
+          <w:rFonts w:ascii="Arial" w:hAnsi="Arial" w:cs="Arial"/>
+        </w:rPr>
+        <w:fldChar w:fldCharType="end"/>
+      </w:r>
+      <w:r>
+        <w:rPr>
+          <w:rFonts w:ascii="Arial" w:hAnsi="Arial" w:cs="Arial"/>
+        </w:rPr>
+        <w:t>.</w:t>
+      </w:r>
+    </w:p>
+    <w:p>
+      <w:pPr>
+        <w:pStyle w:val="ListParagraph"/>
         <w:numPr>
           <w:ilvl w:val="0"/>
           <w:numId w:val="1"/>
@@ -414,26 +502,12 @@
         <w:rPr>
           <w:rFonts w:ascii="Arial" w:hAnsi="Arial" w:cs="Arial"/>
         </w:rPr>
-        <w:t xml:space="preserve">Criar cenários de implementação e de testes com Arduino, </w:t>
-      </w:r>
-      <w:proofErr w:type="spellStart"/>
-      <w:r>
-        <w:rPr>
-          <w:rFonts w:ascii="Arial" w:hAnsi="Arial" w:cs="Arial"/>
-        </w:rPr>
-        <w:t>Raspberry</w:t>
-      </w:r>
-      <w:proofErr w:type="spellEnd"/>
-      <w:r>
-        <w:rPr>
-          <w:rFonts w:ascii="Arial" w:hAnsi="Arial" w:cs="Arial"/>
-        </w:rPr>
-        <w:t xml:space="preserve"> Pi, ESP.</w:t>
-      </w:r>
-    </w:p>
-    <w:p>
-      <w:pPr>
-        <w:pStyle w:val="PargrafodaLista"/>
+        <w:t>Criar cenários de implementação e de testes com Arduino, Raspberry Pi, ESP.</w:t>
+      </w:r>
+    </w:p>
+    <w:p>
+      <w:pPr>
+        <w:pStyle w:val="ListParagraph"/>
         <w:numPr>
           <w:ilvl w:val="0"/>
           <w:numId w:val="1"/>
@@ -484,7 +558,6 @@
           <w:rFonts w:ascii="Arial" w:hAnsi="Arial" w:cs="Arial"/>
         </w:rPr>
       </w:pPr>
-      <w:proofErr w:type="spellStart"/>
       <w:r>
         <w:rPr>
           <w:rFonts w:ascii="Arial" w:hAnsi="Arial" w:cs="Arial"/>
@@ -492,14 +565,12 @@
         </w:rPr>
         <w:t>Sensing</w:t>
       </w:r>
-      <w:proofErr w:type="spellEnd"/>
       <w:r>
         <w:rPr>
           <w:rFonts w:ascii="Arial" w:hAnsi="Arial" w:cs="Arial"/>
         </w:rPr>
         <w:t xml:space="preserve">, </w:t>
       </w:r>
-      <w:proofErr w:type="spellStart"/>
       <w:r>
         <w:rPr>
           <w:rFonts w:ascii="Arial" w:hAnsi="Arial" w:cs="Arial"/>
@@ -507,7 +578,6 @@
         </w:rPr>
         <w:t>Actuation</w:t>
       </w:r>
-      <w:proofErr w:type="spellEnd"/>
       <w:r>
         <w:rPr>
           <w:rFonts w:ascii="Arial" w:hAnsi="Arial" w:cs="Arial"/>
@@ -629,35 +699,7 @@
         <w:rPr>
           <w:rFonts w:ascii="Arial" w:hAnsi="Arial" w:cs="Arial"/>
         </w:rPr>
-        <w:t>capacidade de comunicar com um microcontrolador (</w:t>
-      </w:r>
-      <w:proofErr w:type="spellStart"/>
-      <w:r>
-        <w:rPr>
-          <w:rFonts w:ascii="Arial" w:hAnsi="Arial" w:cs="Arial"/>
-        </w:rPr>
-        <w:t>arduino</w:t>
-      </w:r>
-      <w:proofErr w:type="spellEnd"/>
-      <w:r>
-        <w:rPr>
-          <w:rFonts w:ascii="Arial" w:hAnsi="Arial" w:cs="Arial"/>
-        </w:rPr>
-        <w:t>/</w:t>
-      </w:r>
-      <w:proofErr w:type="spellStart"/>
-      <w:r>
-        <w:rPr>
-          <w:rFonts w:ascii="Arial" w:hAnsi="Arial" w:cs="Arial"/>
-        </w:rPr>
-        <w:t>raspberry</w:t>
-      </w:r>
-      <w:proofErr w:type="spellEnd"/>
-      <w:r>
-        <w:rPr>
-          <w:rFonts w:ascii="Arial" w:hAnsi="Arial" w:cs="Arial"/>
-        </w:rPr>
-        <w:t>).</w:t>
+        <w:t>capacidade de comunicar com um microcontrolador (arduino/raspberry).</w:t>
       </w:r>
       <w:r>
         <w:rPr>
@@ -669,21 +711,7 @@
         <w:rPr>
           <w:rFonts w:ascii="Arial" w:hAnsi="Arial" w:cs="Arial"/>
         </w:rPr>
-        <w:t xml:space="preserve">A disponibilização da informação será feita através de um </w:t>
-      </w:r>
-      <w:proofErr w:type="spellStart"/>
-      <w:r>
-        <w:rPr>
-          <w:rFonts w:ascii="Arial" w:hAnsi="Arial" w:cs="Arial"/>
-        </w:rPr>
-        <w:t>Raspberry</w:t>
-      </w:r>
-      <w:proofErr w:type="spellEnd"/>
-      <w:r>
-        <w:rPr>
-          <w:rFonts w:ascii="Arial" w:hAnsi="Arial" w:cs="Arial"/>
-        </w:rPr>
-        <w:t xml:space="preserve"> Pi (com acesso à internet) para um serviço na cloud.</w:t>
+        <w:t>A disponibilização da informação será feita através de um Raspberry Pi (com acesso à internet) para um serviço na cloud.</w:t>
       </w:r>
       <w:r>
         <w:rPr>
@@ -707,21 +735,7 @@
         <w:rPr>
           <w:rFonts w:ascii="Arial" w:hAnsi="Arial" w:cs="Arial"/>
         </w:rPr>
-        <w:t xml:space="preserve"> (Arduino/</w:t>
-      </w:r>
-      <w:proofErr w:type="spellStart"/>
-      <w:r>
-        <w:rPr>
-          <w:rFonts w:ascii="Arial" w:hAnsi="Arial" w:cs="Arial"/>
-        </w:rPr>
-        <w:t>Raspberry</w:t>
-      </w:r>
-      <w:proofErr w:type="spellEnd"/>
-      <w:r>
-        <w:rPr>
-          <w:rFonts w:ascii="Arial" w:hAnsi="Arial" w:cs="Arial"/>
-        </w:rPr>
-        <w:t>/ESP)</w:t>
+        <w:t xml:space="preserve"> (Arduino/Raspberry/ESP)</w:t>
       </w:r>
       <w:r>
         <w:rPr>
@@ -735,19 +749,11 @@
         </w:rPr>
         <w:t xml:space="preserve"> numa perspetiva </w:t>
       </w:r>
-      <w:proofErr w:type="spellStart"/>
-      <w:r>
-        <w:rPr>
-          <w:rFonts w:ascii="Arial" w:hAnsi="Arial" w:cs="Arial"/>
-        </w:rPr>
-        <w:t>plug</w:t>
-      </w:r>
-      <w:proofErr w:type="spellEnd"/>
-      <w:r>
-        <w:rPr>
-          <w:rFonts w:ascii="Arial" w:hAnsi="Arial" w:cs="Arial"/>
-        </w:rPr>
-        <w:t xml:space="preserve"> &amp; play. Uma vez instalados poderão ser configurados sempre que necessário à distância.</w:t>
+      <w:r>
+        <w:rPr>
+          <w:rFonts w:ascii="Arial" w:hAnsi="Arial" w:cs="Arial"/>
+        </w:rPr>
+        <w:t>plug &amp; play. Uma vez instalados poderão ser configurados sempre que necessário à distância.</w:t>
       </w:r>
       <w:r>
         <w:rPr>
@@ -758,303 +764,468 @@
     </w:p>
     <w:p>
       <w:pPr>
-        <w:rPr>
-          <w:rFonts w:ascii="Arial" w:hAnsi="Arial" w:cs="Arial"/>
-        </w:rPr>
-      </w:pPr>
-    </w:p>
-    <w:p>
-      <w:pPr>
-        <w:rPr>
-          <w:rFonts w:ascii="Arial" w:hAnsi="Arial" w:cs="Arial"/>
-        </w:rPr>
-      </w:pPr>
-      <w:r>
-        <w:rPr>
-          <w:rFonts w:ascii="Arial" w:hAnsi="Arial" w:cs="Arial"/>
-        </w:rPr>
-        <w:t>Contribuições na área:</w:t>
-      </w:r>
-    </w:p>
-    <w:p>
-      <w:pPr>
-        <w:rPr>
-          <w:rFonts w:ascii="Arial" w:hAnsi="Arial" w:cs="Arial"/>
-        </w:rPr>
-      </w:pPr>
-      <w:proofErr w:type="spellStart"/>
-      <w:r>
-        <w:rPr>
-          <w:rFonts w:ascii="Arial" w:hAnsi="Arial" w:cs="Arial"/>
-        </w:rPr>
-        <w:t>S</w:t>
-      </w:r>
-      <w:r>
-        <w:rPr>
-          <w:rFonts w:ascii="Arial" w:hAnsi="Arial" w:cs="Arial"/>
-        </w:rPr>
-        <w:t>mart</w:t>
-      </w:r>
-      <w:proofErr w:type="spellEnd"/>
+        <w:spacing w:after="0"/>
+        <w:jc w:val="both"/>
+        <w:rPr>
+          <w:rFonts w:ascii="Arial" w:hAnsi="Arial" w:cs="Arial"/>
+        </w:rPr>
+      </w:pPr>
+    </w:p>
+    <w:p>
+      <w:pPr>
+        <w:rPr>
+          <w:rFonts w:ascii="Arial" w:hAnsi="Arial" w:cs="Arial"/>
+        </w:rPr>
+      </w:pPr>
+      <w:r>
+        <w:rPr>
+          <w:rFonts w:ascii="Arial" w:hAnsi="Arial" w:cs="Arial"/>
+        </w:rPr>
+        <w:t>A solução prosposta tem como principais contribuições na area (smart agriculture) a possibilidade de integrar equipamentos autoconfigur</w:t>
+      </w:r>
+      <w:r>
+        <w:rPr>
+          <w:rFonts w:ascii="Arial" w:hAnsi="Arial" w:cs="Arial"/>
+        </w:rPr>
+        <w:t>á</w:t>
+      </w:r>
+      <w:r>
+        <w:rPr>
+          <w:rFonts w:ascii="Arial" w:hAnsi="Arial" w:cs="Arial"/>
+        </w:rPr>
+        <w:t>veis e comunicações de longa dist</w:t>
+      </w:r>
+      <w:r>
+        <w:rPr>
+          <w:rFonts w:ascii="Arial" w:hAnsi="Arial" w:cs="Arial"/>
+        </w:rPr>
+        <w:t>â</w:t>
+      </w:r>
+      <w:r>
+        <w:rPr>
+          <w:rFonts w:ascii="Arial" w:hAnsi="Arial" w:cs="Arial"/>
+        </w:rPr>
+        <w:t>ncia (Lora) ao ar livre</w:t>
+      </w:r>
       <w:r>
         <w:rPr>
           <w:rFonts w:ascii="Arial" w:hAnsi="Arial" w:cs="Arial"/>
         </w:rPr>
         <w:t xml:space="preserve"> </w:t>
       </w:r>
-      <w:proofErr w:type="spellStart"/>
-      <w:r>
-        <w:rPr>
-          <w:rFonts w:ascii="Arial" w:hAnsi="Arial" w:cs="Arial"/>
-        </w:rPr>
-        <w:t>agriculture</w:t>
-      </w:r>
-      <w:proofErr w:type="spellEnd"/>
+      <w:r>
+        <w:rPr>
+          <w:rFonts w:ascii="Arial" w:hAnsi="Arial" w:cs="Arial"/>
+        </w:rPr>
+        <w:fldChar w:fldCharType="begin" w:fldLock="1"/>
+      </w:r>
+      <w:r>
+        <w:rPr>
+          <w:rFonts w:ascii="Arial" w:hAnsi="Arial" w:cs="Arial"/>
+        </w:rPr>
+        <w:instrText>ADDIN CSL_CITATION { "citationItems" : [ { "id" : "ITEM-1", "itemData" : { "DOI" : "10.1109/MWC.2016.7721743", "ISSN" : "15361284", "abstract" : "Connectivity is probably the most basic building block of the Internet of Things (IoT) paradigm. Up to know, the two main approaches to provide data access to the \\emph{things} have been based either on multi-hop mesh networks using short-range communication technologies in the unlicensed spectrum, or on long-range, legacy cellular technologies, mainly 2G/GSM, operating in the corresponding licensed frequency bands. Recently, these reference models have been challenged by a new type of wireless connectivity, characterized by low-rate, long-range transmission technologies in the unlicensed sub-GHz frequency bands, used to realize access networks with star topology which are referred to a \\emph{Low-Power Wide Area Networks} (LPWANs). In this paper, we introduce this new approach to provide connectivity in the IoT scenario, discussing its advantages over the established paradigms in terms of efficiency, effectiveness, and architectural design, in particular for the typical Smart Cities applications.", "author" : [ { "dropping-particle" : "", "family" : "Centenaro", "given" : "Marco", "non-dropping-particle" : "", "parse-names" : false, "suffix" : "" }, { "dropping-particle" : "", "family" : "Vangelista", "given" : "Lorenzo", "non-dropping-particle" : "", "parse-names" : false, "suffix" : "" }, { "dropping-particle" : "", "family" : "Zanella", "given" : "Andrea", "non-dropping-particle" : "", "parse-names" : false, "suffix" : "" }, { "dropping-particle" : "", "family" : "Zorzi", "given" : "Michele", "non-dropping-particle" : "", "parse-names" : false, "suffix" : "" } ], "container-title" : "IEEE Wireless Communications", "id" : "ITEM-1", "issue" : "5", "issued" : { "date-parts" : [ [ "2016" ] ] }, "page" : "60-67", "title" : "Long-range communications in unlicensed bands: The rising stars in the IoT and smart city scenarios", "type" : "article-journal", "volume" : "23" }, "uris" : [ "http://www.mendeley.com/documents/?uuid=62be5179-9ba2-4d89-8c38-1adb17c92798" ] } ], "mendeley" : { "formattedCitation" : "&lt;sup&gt;3&lt;/sup&gt;", "plainTextFormattedCitation" : "3", "previouslyFormattedCitation" : "&lt;sup&gt;3&lt;/sup&gt;" }, "properties" : {  }, "schema" : "https://github.com/citation-style-language/schema/raw/master/csl-citation.json" }</w:instrText>
+      </w:r>
+      <w:r>
+        <w:rPr>
+          <w:rFonts w:ascii="Arial" w:hAnsi="Arial" w:cs="Arial"/>
+        </w:rPr>
+        <w:fldChar w:fldCharType="separate"/>
+      </w:r>
+      <w:r>
+        <w:rPr>
+          <w:rFonts w:ascii="Arial" w:hAnsi="Arial" w:cs="Arial"/>
+          <w:noProof/>
+          <w:vertAlign w:val="superscript"/>
+        </w:rPr>
+        <w:t>3</w:t>
+      </w:r>
+      <w:r>
+        <w:rPr>
+          <w:rFonts w:ascii="Arial" w:hAnsi="Arial" w:cs="Arial"/>
+        </w:rPr>
+        <w:fldChar w:fldCharType="end"/>
+      </w:r>
       <w:r>
         <w:rPr>
           <w:rFonts w:ascii="Arial" w:hAnsi="Arial" w:cs="Arial"/>
         </w:rPr>
         <w:t xml:space="preserve"> </w:t>
       </w:r>
-      <w:proofErr w:type="spellStart"/>
-      <w:r>
-        <w:rPr>
-          <w:rFonts w:ascii="Arial" w:hAnsi="Arial" w:cs="Arial"/>
-        </w:rPr>
-        <w:t>with</w:t>
-      </w:r>
-      <w:proofErr w:type="spellEnd"/>
-      <w:r>
-        <w:rPr>
-          <w:rFonts w:ascii="Arial" w:hAnsi="Arial" w:cs="Arial"/>
-        </w:rPr>
-        <w:t xml:space="preserve"> Lora </w:t>
-      </w:r>
-      <w:proofErr w:type="spellStart"/>
-      <w:r>
-        <w:rPr>
-          <w:rFonts w:ascii="Arial" w:hAnsi="Arial" w:cs="Arial"/>
-        </w:rPr>
-        <w:t>communications</w:t>
-      </w:r>
-      <w:proofErr w:type="spellEnd"/>
-      <w:r>
-        <w:rPr>
-          <w:rFonts w:ascii="Arial" w:hAnsi="Arial" w:cs="Arial"/>
-        </w:rPr>
-        <w:t xml:space="preserve"> &amp; </w:t>
-      </w:r>
-      <w:proofErr w:type="spellStart"/>
-      <w:r>
-        <w:rPr>
-          <w:rFonts w:ascii="Arial" w:hAnsi="Arial" w:cs="Arial"/>
-        </w:rPr>
-        <w:t>remote</w:t>
-      </w:r>
-      <w:proofErr w:type="spellEnd"/>
-      <w:r>
-        <w:rPr>
-          <w:rFonts w:ascii="Arial" w:hAnsi="Arial" w:cs="Arial"/>
-        </w:rPr>
-        <w:t xml:space="preserve"> </w:t>
-      </w:r>
-      <w:proofErr w:type="spellStart"/>
-      <w:r>
-        <w:rPr>
-          <w:rFonts w:ascii="Arial" w:hAnsi="Arial" w:cs="Arial"/>
-        </w:rPr>
-        <w:t>configurable</w:t>
-      </w:r>
-      <w:proofErr w:type="spellEnd"/>
-      <w:r>
-        <w:rPr>
-          <w:rFonts w:ascii="Arial" w:hAnsi="Arial" w:cs="Arial"/>
-        </w:rPr>
-        <w:t xml:space="preserve"> </w:t>
-      </w:r>
-      <w:proofErr w:type="spellStart"/>
-      <w:r>
-        <w:rPr>
-          <w:rFonts w:ascii="Arial" w:hAnsi="Arial" w:cs="Arial"/>
-        </w:rPr>
-        <w:t>arduinos</w:t>
-      </w:r>
-      <w:proofErr w:type="spellEnd"/>
-      <w:r>
-        <w:rPr>
-          <w:rFonts w:ascii="Arial" w:hAnsi="Arial" w:cs="Arial"/>
-        </w:rPr>
-        <w:t xml:space="preserve">, </w:t>
-      </w:r>
-      <w:proofErr w:type="spellStart"/>
-      <w:r>
-        <w:rPr>
-          <w:rFonts w:ascii="Arial" w:hAnsi="Arial" w:cs="Arial"/>
-        </w:rPr>
-        <w:t>raspberrys</w:t>
-      </w:r>
-      <w:proofErr w:type="spellEnd"/>
-      <w:r>
-        <w:rPr>
-          <w:rFonts w:ascii="Arial" w:hAnsi="Arial" w:cs="Arial"/>
-        </w:rPr>
-        <w:t xml:space="preserve"> </w:t>
-      </w:r>
-      <w:proofErr w:type="spellStart"/>
-      <w:r>
-        <w:rPr>
-          <w:rFonts w:ascii="Arial" w:hAnsi="Arial" w:cs="Arial"/>
-        </w:rPr>
-        <w:t>and</w:t>
-      </w:r>
-      <w:proofErr w:type="spellEnd"/>
-      <w:r>
-        <w:rPr>
-          <w:rFonts w:ascii="Arial" w:hAnsi="Arial" w:cs="Arial"/>
-        </w:rPr>
-        <w:t xml:space="preserve"> ESP.</w:t>
-      </w:r>
-    </w:p>
-    <w:p>
-      <w:pPr>
-        <w:rPr>
-          <w:rFonts w:ascii="Arial" w:hAnsi="Arial" w:cs="Arial"/>
-        </w:rPr>
-      </w:pPr>
-    </w:p>
-    <w:p>
-      <w:r>
-        <w:t>Referencias</w:t>
-      </w:r>
-    </w:p>
-    <w:p>
-      <w:r>
-        <w:t xml:space="preserve">IoT </w:t>
-      </w:r>
-      <w:proofErr w:type="spellStart"/>
-      <w:r>
-        <w:t>based</w:t>
-      </w:r>
-      <w:proofErr w:type="spellEnd"/>
-      <w:r>
-        <w:t xml:space="preserve"> </w:t>
-      </w:r>
-      <w:proofErr w:type="spellStart"/>
-      <w:r>
-        <w:t>Smart</w:t>
-      </w:r>
-      <w:proofErr w:type="spellEnd"/>
-      <w:r>
-        <w:t xml:space="preserve"> </w:t>
-      </w:r>
-      <w:proofErr w:type="spellStart"/>
-      <w:r>
-        <w:t>Agriculture</w:t>
-      </w:r>
+      <w:r>
+        <w:rPr>
+          <w:rFonts w:ascii="Arial" w:hAnsi="Arial" w:cs="Arial"/>
+        </w:rPr>
+        <w:fldChar w:fldCharType="begin" w:fldLock="1"/>
+      </w:r>
+      <w:r>
+        <w:rPr>
+          <w:rFonts w:ascii="Arial" w:hAnsi="Arial" w:cs="Arial"/>
+        </w:rPr>
+        <w:instrText>ADDIN CSL_CITATION { "citationItems" : [ { "id" : "ITEM-1", "itemData" : { "DOI" : "10.3390/s16091466", "ISSN" : "1424-8220", "PMID" : "27618064", "abstract" : "LoRa is a long-range, low-power, low-bitrate, wireless telecommunications system, promoted as an infrastructure solution for the Internet of Things: end-devices use LoRa across a single wireless hop to communicate to gateway(s), connected to the Internet and which act as transparent bridges and relay messages between these end-devices and a central network server. This paper provides an overview of LoRa and an in-depth analysis of its functional components. The physical and data link layer performance is evaluated by field tests and simulations. Based on the analysis and evaluations, some possible solutions for performance enhancements are proposed.", "author" : [ { "dropping-particle" : "", "family" : "Augustin", "given" : "Alo\u00ffs", "non-dropping-particle" : "", "parse-names" : false, "suffix" : "" }, { "dropping-particle" : "", "family" : "Yi", "given" : "Jiazi", "non-dropping-particle" : "", "parse-names" : false, "suffix" : "" }, { "dropping-particle" : "", "family" : "Clausen", "given" : "Thomas", "non-dropping-particle" : "", "parse-names" : false, "suffix" : "" }, { "dropping-particle" : "", "family" : "Townsley", "given" : "William", "non-dropping-particle" : "", "parse-names" : false, "suffix" : "" } ], "container-title" : "Sensors", "id" : "ITEM-1", "issue" : "9", "issued" : { "date-parts" : [ [ "2016" ] ] }, "page" : "1466", "title" : "A Study of LoRa: Long Range &amp; Low Power Networks for the Internet of Things", "type" : "article-journal", "volume" : "16" }, "uris" : [ "http://www.mendeley.com/documents/?uuid=d3de9cd4-e31c-44dc-af49-4172544b8e8d" ] } ], "mendeley" : { "formattedCitation" : "&lt;sup&gt;4&lt;/sup&gt;", "plainTextFormattedCitation" : "4", "previouslyFormattedCitation" : "&lt;sup&gt;4&lt;/sup&gt;" }, "properties" : {  }, "schema" : "https://github.com/citation-style-language/schema/raw/master/csl-citation.json" }</w:instrText>
+      </w:r>
+      <w:r>
+        <w:rPr>
+          <w:rFonts w:ascii="Arial" w:hAnsi="Arial" w:cs="Arial"/>
+        </w:rPr>
+        <w:fldChar w:fldCharType="separate"/>
+      </w:r>
+      <w:r>
+        <w:rPr>
+          <w:rFonts w:ascii="Arial" w:hAnsi="Arial" w:cs="Arial"/>
+          <w:noProof/>
+          <w:vertAlign w:val="superscript"/>
+        </w:rPr>
+        <w:t>4</w:t>
+      </w:r>
+      <w:r>
+        <w:rPr>
+          <w:rFonts w:ascii="Arial" w:hAnsi="Arial" w:cs="Arial"/>
+        </w:rPr>
+        <w:fldChar w:fldCharType="end"/>
+      </w:r>
+      <w:r>
+        <w:rPr>
+          <w:rFonts w:ascii="Arial" w:hAnsi="Arial" w:cs="Arial"/>
+        </w:rPr>
+        <w:t>.</w:t>
+      </w:r>
+    </w:p>
+    <w:p>
+      <w:pPr>
+        <w:rPr>
+          <w:rFonts w:ascii="Arial" w:hAnsi="Arial" w:cs="Arial"/>
+        </w:rPr>
+      </w:pPr>
+    </w:p>
+    <w:p>
+      <w:pPr>
+        <w:rPr>
+          <w:rFonts w:ascii="Arial" w:hAnsi="Arial" w:cs="Arial"/>
+        </w:rPr>
+      </w:pPr>
+    </w:p>
+    <w:p>
+      <w:pPr>
+        <w:rPr>
+          <w:rFonts w:ascii="Arial" w:hAnsi="Arial" w:cs="Arial"/>
+        </w:rPr>
+      </w:pPr>
       <w:bookmarkStart w:id="0" w:name="_GoBack"/>
       <w:bookmarkEnd w:id="0"/>
-      <w:proofErr w:type="spellEnd"/>
-    </w:p>
-    <w:p>
-      <w:r>
-        <w:t xml:space="preserve">IoT In </w:t>
-      </w:r>
-      <w:proofErr w:type="spellStart"/>
-      <w:r>
-        <w:t>Agriculture</w:t>
-      </w:r>
-      <w:proofErr w:type="spellEnd"/>
-      <w:r>
-        <w:t>—</w:t>
-      </w:r>
-      <w:proofErr w:type="gramStart"/>
-      <w:r>
-        <w:t>Use</w:t>
-      </w:r>
-      <w:proofErr w:type="gramEnd"/>
-      <w:r>
-        <w:t xml:space="preserve"> Cases - </w:t>
-      </w:r>
-      <w:hyperlink r:id="rId8" w:history="1">
-        <w:r>
-          <w:rPr>
-            <w:rStyle w:val="Hiperligao"/>
-          </w:rPr>
-          <w:t>https://www.link-labs.com/blog/iot-agriculture</w:t>
-        </w:r>
-      </w:hyperlink>
-    </w:p>
-    <w:p>
-      <w:proofErr w:type="spellStart"/>
-      <w:r>
-        <w:t>Smart</w:t>
-      </w:r>
-      <w:proofErr w:type="spellEnd"/>
-      <w:r>
-        <w:t xml:space="preserve"> </w:t>
-      </w:r>
-      <w:proofErr w:type="spellStart"/>
-      <w:r>
-        <w:t>Agriculture</w:t>
-      </w:r>
-      <w:proofErr w:type="spellEnd"/>
-      <w:r>
-        <w:t xml:space="preserve"> </w:t>
-      </w:r>
-      <w:proofErr w:type="spellStart"/>
-      <w:r>
-        <w:t>System</w:t>
-      </w:r>
-      <w:proofErr w:type="spellEnd"/>
-      <w:r>
-        <w:t xml:space="preserve"> </w:t>
-      </w:r>
-      <w:proofErr w:type="spellStart"/>
-      <w:r>
-        <w:t>with</w:t>
-      </w:r>
-      <w:proofErr w:type="spellEnd"/>
-      <w:r>
-        <w:t xml:space="preserve"> IoT - </w:t>
-      </w:r>
-      <w:hyperlink r:id="rId9" w:history="1">
-        <w:r>
-          <w:rPr>
-            <w:rStyle w:val="Hiperligao"/>
-          </w:rPr>
-          <w:t>https://www.hackster.io/renesas-team-sece/smart-agriculture-system-with-iot-2efb66</w:t>
-        </w:r>
-      </w:hyperlink>
-    </w:p>
-    <w:p>
-      <w:proofErr w:type="spellStart"/>
-      <w:r>
-        <w:t>Smart</w:t>
-      </w:r>
-      <w:proofErr w:type="spellEnd"/>
-      <w:r>
-        <w:t xml:space="preserve"> </w:t>
-      </w:r>
-      <w:proofErr w:type="spellStart"/>
-      <w:r>
-        <w:t>Farming</w:t>
-      </w:r>
-      <w:proofErr w:type="spellEnd"/>
-      <w:r>
-        <w:t xml:space="preserve"> - </w:t>
-      </w:r>
-      <w:hyperlink r:id="rId10" w:history="1">
-        <w:r>
-          <w:rPr>
-            <w:rStyle w:val="Hiperligao"/>
-          </w:rPr>
-          <w:t>https://thingsboard.io/smart-farming/</w:t>
-        </w:r>
-      </w:hyperlink>
+    </w:p>
+    <w:p>
+      <w:pPr>
+        <w:rPr>
+          <w:rFonts w:ascii="Arial" w:hAnsi="Arial" w:cs="Arial"/>
+        </w:rPr>
+      </w:pPr>
+    </w:p>
+    <w:p>
+      <w:pPr>
+        <w:rPr>
+          <w:rFonts w:ascii="Arial" w:hAnsi="Arial" w:cs="Arial"/>
+        </w:rPr>
+      </w:pPr>
+    </w:p>
+    <w:p>
+      <w:pPr>
+        <w:rPr>
+          <w:rFonts w:ascii="Arial" w:hAnsi="Arial" w:cs="Arial"/>
+        </w:rPr>
+      </w:pPr>
+    </w:p>
+    <w:p>
+      <w:pPr>
+        <w:rPr>
+          <w:rFonts w:ascii="Arial" w:hAnsi="Arial" w:cs="Arial"/>
+        </w:rPr>
+      </w:pPr>
+    </w:p>
+    <w:p>
+      <w:pPr>
+        <w:rPr>
+          <w:rFonts w:ascii="Arial" w:hAnsi="Arial" w:cs="Arial"/>
+        </w:rPr>
+      </w:pPr>
+    </w:p>
+    <w:p>
+      <w:pPr>
+        <w:rPr>
+          <w:rFonts w:ascii="Arial" w:hAnsi="Arial" w:cs="Arial"/>
+        </w:rPr>
+      </w:pPr>
+      <w:r>
+        <w:rPr>
+          <w:rFonts w:ascii="Arial" w:hAnsi="Arial" w:cs="Arial"/>
+        </w:rPr>
+        <w:t>Referências bibliográficas</w:t>
+      </w:r>
+    </w:p>
+    <w:p>
+      <w:pPr>
+        <w:widowControl w:val="0"/>
+        <w:autoSpaceDE w:val="0"/>
+        <w:autoSpaceDN w:val="0"/>
+        <w:adjustRightInd w:val="0"/>
+        <w:spacing w:line="240" w:lineRule="auto"/>
+        <w:ind w:left="640" w:hanging="640"/>
+        <w:rPr>
+          <w:rFonts w:ascii="Arial" w:hAnsi="Arial" w:cs="Arial"/>
+          <w:noProof/>
+          <w:szCs w:val="24"/>
+        </w:rPr>
+      </w:pPr>
+      <w:r>
+        <w:rPr>
+          <w:rFonts w:ascii="Arial" w:hAnsi="Arial" w:cs="Arial"/>
+        </w:rPr>
+        <w:fldChar w:fldCharType="begin" w:fldLock="1"/>
+      </w:r>
+      <w:r>
+        <w:rPr>
+          <w:rFonts w:ascii="Arial" w:hAnsi="Arial" w:cs="Arial"/>
+        </w:rPr>
+        <w:instrText xml:space="preserve">ADDIN Mendeley Bibliography CSL_BIBLIOGRAPHY </w:instrText>
+      </w:r>
+      <w:r>
+        <w:rPr>
+          <w:rFonts w:ascii="Arial" w:hAnsi="Arial" w:cs="Arial"/>
+        </w:rPr>
+        <w:fldChar w:fldCharType="separate"/>
+      </w:r>
+      <w:r>
+        <w:rPr>
+          <w:rFonts w:ascii="Arial" w:hAnsi="Arial" w:cs="Arial"/>
+          <w:noProof/>
+          <w:szCs w:val="24"/>
+        </w:rPr>
+        <w:t xml:space="preserve">1. </w:t>
+      </w:r>
+      <w:r>
+        <w:rPr>
+          <w:rFonts w:ascii="Arial" w:hAnsi="Arial" w:cs="Arial"/>
+          <w:noProof/>
+          <w:szCs w:val="24"/>
+        </w:rPr>
+        <w:tab/>
+        <w:t xml:space="preserve">Vasisht D, Kapetanovic Z, Won J, et al. FarmBeats: An IoT Platform for Data-Driven Agriculture. </w:t>
+      </w:r>
+      <w:r>
+        <w:rPr>
+          <w:rFonts w:ascii="Arial" w:hAnsi="Arial" w:cs="Arial"/>
+          <w:i/>
+          <w:iCs/>
+          <w:noProof/>
+          <w:szCs w:val="24"/>
+        </w:rPr>
+        <w:t>Nsdi ’17</w:t>
+      </w:r>
+      <w:r>
+        <w:rPr>
+          <w:rFonts w:ascii="Arial" w:hAnsi="Arial" w:cs="Arial"/>
+          <w:noProof/>
+          <w:szCs w:val="24"/>
+        </w:rPr>
+        <w:t>. 2017:515-529. https://www.usenix.org/conference/nsdi17/technical-sessions/presentation/vasisht.</w:t>
+      </w:r>
+      <w:r>
+        <w:rPr>
+          <w:rFonts w:ascii="Arial" w:hAnsi="Arial" w:cs="Arial"/>
+          <w:noProof/>
+          <w:szCs w:val="24"/>
+        </w:rPr>
+        <w:t xml:space="preserve"> (visitado em 8/3/2018)</w:t>
+      </w:r>
+    </w:p>
+    <w:p>
+      <w:pPr>
+        <w:widowControl w:val="0"/>
+        <w:autoSpaceDE w:val="0"/>
+        <w:autoSpaceDN w:val="0"/>
+        <w:adjustRightInd w:val="0"/>
+        <w:spacing w:line="240" w:lineRule="auto"/>
+        <w:ind w:left="640" w:hanging="640"/>
+        <w:rPr>
+          <w:rFonts w:ascii="Arial" w:hAnsi="Arial" w:cs="Arial"/>
+          <w:noProof/>
+          <w:szCs w:val="24"/>
+        </w:rPr>
+      </w:pPr>
+      <w:r>
+        <w:rPr>
+          <w:rFonts w:ascii="Arial" w:hAnsi="Arial" w:cs="Arial"/>
+          <w:noProof/>
+          <w:szCs w:val="24"/>
+        </w:rPr>
+        <w:t xml:space="preserve">2. </w:t>
+      </w:r>
+      <w:r>
+        <w:rPr>
+          <w:rFonts w:ascii="Arial" w:hAnsi="Arial" w:cs="Arial"/>
+          <w:noProof/>
+          <w:szCs w:val="24"/>
+        </w:rPr>
+        <w:tab/>
+        <w:t xml:space="preserve">Prathibha SR, Hongal A, Jyothi MP. IOT Based Monitoring System in Smart Agriculture. In: </w:t>
+      </w:r>
+      <w:r>
+        <w:rPr>
+          <w:rFonts w:ascii="Arial" w:hAnsi="Arial" w:cs="Arial"/>
+          <w:i/>
+          <w:iCs/>
+          <w:noProof/>
+          <w:szCs w:val="24"/>
+        </w:rPr>
+        <w:t>2017 International Conference on Recent Advances in Electronics and Communication Technology (ICRAECT)</w:t>
+      </w:r>
+      <w:r>
+        <w:rPr>
+          <w:rFonts w:ascii="Arial" w:hAnsi="Arial" w:cs="Arial"/>
+          <w:noProof/>
+          <w:szCs w:val="24"/>
+        </w:rPr>
+        <w:t>. ; 2017:81-84. doi:10.1109/ICRAECT.2017.52</w:t>
+      </w:r>
+      <w:r>
+        <w:rPr>
+          <w:rFonts w:ascii="Arial" w:hAnsi="Arial" w:cs="Arial"/>
+          <w:noProof/>
+          <w:szCs w:val="24"/>
+        </w:rPr>
+        <w:t xml:space="preserve"> (visitado em 8/3/2018) </w:t>
+      </w:r>
+    </w:p>
+    <w:p>
+      <w:pPr>
+        <w:widowControl w:val="0"/>
+        <w:autoSpaceDE w:val="0"/>
+        <w:autoSpaceDN w:val="0"/>
+        <w:adjustRightInd w:val="0"/>
+        <w:spacing w:line="240" w:lineRule="auto"/>
+        <w:ind w:left="640" w:hanging="640"/>
+        <w:rPr>
+          <w:rFonts w:ascii="Arial" w:hAnsi="Arial" w:cs="Arial"/>
+          <w:noProof/>
+          <w:szCs w:val="24"/>
+        </w:rPr>
+      </w:pPr>
+      <w:r>
+        <w:rPr>
+          <w:rFonts w:ascii="Arial" w:hAnsi="Arial" w:cs="Arial"/>
+          <w:noProof/>
+          <w:szCs w:val="24"/>
+        </w:rPr>
+        <w:t xml:space="preserve">3. </w:t>
+      </w:r>
+      <w:r>
+        <w:rPr>
+          <w:rFonts w:ascii="Arial" w:hAnsi="Arial" w:cs="Arial"/>
+          <w:noProof/>
+          <w:szCs w:val="24"/>
+        </w:rPr>
+        <w:tab/>
+        <w:t xml:space="preserve">Centenaro M, Vangelista L, Zanella A, Zorzi M. Long-range communications in unlicensed bands: The rising stars in the IoT and smart city scenarios. </w:t>
+      </w:r>
+      <w:r>
+        <w:rPr>
+          <w:rFonts w:ascii="Arial" w:hAnsi="Arial" w:cs="Arial"/>
+          <w:i/>
+          <w:iCs/>
+          <w:noProof/>
+          <w:szCs w:val="24"/>
+        </w:rPr>
+        <w:t>IEEE Wirel Commun</w:t>
+      </w:r>
+      <w:r>
+        <w:rPr>
+          <w:rFonts w:ascii="Arial" w:hAnsi="Arial" w:cs="Arial"/>
+          <w:noProof/>
+          <w:szCs w:val="24"/>
+        </w:rPr>
+        <w:t>. 2016;23(5):60-67. doi:10.1109/MWC.2016.7721743</w:t>
+      </w:r>
+      <w:r>
+        <w:rPr>
+          <w:rFonts w:ascii="Arial" w:hAnsi="Arial" w:cs="Arial"/>
+          <w:noProof/>
+          <w:szCs w:val="24"/>
+        </w:rPr>
+        <w:t xml:space="preserve"> (visitado em 8/3/2018)</w:t>
+      </w:r>
+    </w:p>
+    <w:p>
+      <w:pPr>
+        <w:widowControl w:val="0"/>
+        <w:autoSpaceDE w:val="0"/>
+        <w:autoSpaceDN w:val="0"/>
+        <w:adjustRightInd w:val="0"/>
+        <w:spacing w:line="240" w:lineRule="auto"/>
+        <w:ind w:left="640" w:hanging="640"/>
+        <w:rPr>
+          <w:rFonts w:ascii="Arial" w:hAnsi="Arial" w:cs="Arial"/>
+          <w:noProof/>
+        </w:rPr>
+      </w:pPr>
+      <w:r>
+        <w:rPr>
+          <w:rFonts w:ascii="Arial" w:hAnsi="Arial" w:cs="Arial"/>
+          <w:noProof/>
+          <w:szCs w:val="24"/>
+        </w:rPr>
+        <w:t xml:space="preserve">4. </w:t>
+      </w:r>
+      <w:r>
+        <w:rPr>
+          <w:rFonts w:ascii="Arial" w:hAnsi="Arial" w:cs="Arial"/>
+          <w:noProof/>
+          <w:szCs w:val="24"/>
+        </w:rPr>
+        <w:tab/>
+        <w:t xml:space="preserve">Augustin A, Yi J, Clausen T, Townsley W. A Study of LoRa: Long Range &amp; Low Power Networks for the Internet of Things. </w:t>
+      </w:r>
+      <w:r>
+        <w:rPr>
+          <w:rFonts w:ascii="Arial" w:hAnsi="Arial" w:cs="Arial"/>
+          <w:i/>
+          <w:iCs/>
+          <w:noProof/>
+          <w:szCs w:val="24"/>
+        </w:rPr>
+        <w:t>Sensors</w:t>
+      </w:r>
+      <w:r>
+        <w:rPr>
+          <w:rFonts w:ascii="Arial" w:hAnsi="Arial" w:cs="Arial"/>
+          <w:noProof/>
+          <w:szCs w:val="24"/>
+        </w:rPr>
+        <w:t>. 2016;16(9):1466. doi:10.3390/s16091466</w:t>
+      </w:r>
+      <w:r>
+        <w:rPr>
+          <w:rFonts w:ascii="Arial" w:hAnsi="Arial" w:cs="Arial"/>
+          <w:noProof/>
+          <w:szCs w:val="24"/>
+        </w:rPr>
+        <w:t xml:space="preserve"> (visitado em 8/3/2018)</w:t>
+      </w:r>
+    </w:p>
+    <w:p>
+      <w:pPr>
+        <w:rPr>
+          <w:rFonts w:ascii="Arial" w:hAnsi="Arial" w:cs="Arial"/>
+        </w:rPr>
+      </w:pPr>
+      <w:r>
+        <w:rPr>
+          <w:rFonts w:ascii="Arial" w:hAnsi="Arial" w:cs="Arial"/>
+        </w:rPr>
+        <w:fldChar w:fldCharType="end"/>
+      </w:r>
     </w:p>
     <w:p/>
     <w:sectPr>
-      <w:headerReference w:type="default" r:id="rId11"/>
+      <w:headerReference w:type="default" r:id="rId8"/>
       <w:pgSz w:w="11906" w:h="16838"/>
       <w:pgMar w:top="720" w:right="720" w:bottom="720" w:left="720" w:header="708" w:footer="708" w:gutter="0"/>
       <w:cols w:space="708"/>
@@ -1065,7 +1236,7 @@
 </file>
 
 <file path=word/endnotes.xml><?xml version="1.0" encoding="utf-8"?>
-<w:endnotes xmlns:wpc="http://schemas.microsoft.com/office/word/2010/wordprocessingCanvas" xmlns:mc="http://schemas.openxmlformats.org/markup-compatibility/2006" xmlns:o="urn:schemas-microsoft-com:office:office" xmlns:r="http://schemas.openxmlformats.org/officeDocument/2006/relationships" xmlns:m="http://schemas.openxmlformats.org/officeDocument/2006/math" xmlns:v="urn:schemas-microsoft-com:vml" xmlns:wp14="http://schemas.microsoft.com/office/word/2010/wordprocessingDrawing" xmlns:wp="http://schemas.openxmlformats.org/drawingml/2006/wordprocessingDrawing" xmlns:w10="urn:schemas-microsoft-com:office:word" xmlns:w="http://schemas.openxmlformats.org/wordprocessingml/2006/main" xmlns:w14="http://schemas.microsoft.com/office/word/2010/wordml" xmlns:w15="http://schemas.microsoft.com/office/word/2012/wordml" xmlns:wpg="http://schemas.microsoft.com/office/word/2010/wordprocessingGroup" xmlns:wpi="http://schemas.microsoft.com/office/word/2010/wordprocessingInk" xmlns:wne="http://schemas.microsoft.com/office/word/2006/wordml" xmlns:wps="http://schemas.microsoft.com/office/word/2010/wordprocessingShape" mc:Ignorable="w14 w15 wp14">
+<w:endnotes xmlns:wpc="http://schemas.microsoft.com/office/word/2010/wordprocessingCanvas" xmlns:cx="http://schemas.microsoft.com/office/drawing/2014/chartex" xmlns:cx1="http://schemas.microsoft.com/office/drawing/2015/9/8/chartex" xmlns:cx2="http://schemas.microsoft.com/office/drawing/2015/10/21/chartex" xmlns:cx3="http://schemas.microsoft.com/office/drawing/2016/5/9/chartex" xmlns:cx4="http://schemas.microsoft.com/office/drawing/2016/5/10/chartex" xmlns:cx5="http://schemas.microsoft.com/office/drawing/2016/5/11/chartex" xmlns:cx6="http://schemas.microsoft.com/office/drawing/2016/5/12/chartex" xmlns:cx7="http://schemas.microsoft.com/office/drawing/2016/5/13/chartex" xmlns:cx8="http://schemas.microsoft.com/office/drawing/2016/5/14/chartex" xmlns:mc="http://schemas.openxmlformats.org/markup-compatibility/2006" xmlns:aink="http://schemas.microsoft.com/office/drawing/2016/ink" xmlns:am3d="http://schemas.microsoft.com/office/drawing/2017/model3d" xmlns:o="urn:schemas-microsoft-com:office:office" xmlns:r="http://schemas.openxmlformats.org/officeDocument/2006/relationships" xmlns:m="http://schemas.openxmlformats.org/officeDocument/2006/math" xmlns:v="urn:schemas-microsoft-com:vml" xmlns:wp14="http://schemas.microsoft.com/office/word/2010/wordprocessingDrawing" xmlns:wp="http://schemas.openxmlformats.org/drawingml/2006/wordprocessingDrawing" xmlns:w10="urn:schemas-microsoft-com:office:word" xmlns:w="http://schemas.openxmlformats.org/wordprocessingml/2006/main" xmlns:w14="http://schemas.microsoft.com/office/word/2010/wordml" xmlns:w15="http://schemas.microsoft.com/office/word/2012/wordml" xmlns:w16cid="http://schemas.microsoft.com/office/word/2016/wordml/cid" xmlns:w16se="http://schemas.microsoft.com/office/word/2015/wordml/symex" xmlns:wpg="http://schemas.microsoft.com/office/word/2010/wordprocessingGroup" xmlns:wpi="http://schemas.microsoft.com/office/word/2010/wordprocessingInk" xmlns:wne="http://schemas.microsoft.com/office/word/2006/wordml" xmlns:wps="http://schemas.microsoft.com/office/word/2010/wordprocessingShape" mc:Ignorable="w14 w15 w16se w16cid wp14">
   <w:endnote w:type="separator" w:id="-1">
     <w:p>
       <w:pPr>
@@ -1090,7 +1261,7 @@
 </file>
 
 <file path=word/footnotes.xml><?xml version="1.0" encoding="utf-8"?>
-<w:footnotes xmlns:wpc="http://schemas.microsoft.com/office/word/2010/wordprocessingCanvas" xmlns:mc="http://schemas.openxmlformats.org/markup-compatibility/2006" xmlns:o="urn:schemas-microsoft-com:office:office" xmlns:r="http://schemas.openxmlformats.org/officeDocument/2006/relationships" xmlns:m="http://schemas.openxmlformats.org/officeDocument/2006/math" xmlns:v="urn:schemas-microsoft-com:vml" xmlns:wp14="http://schemas.microsoft.com/office/word/2010/wordprocessingDrawing" xmlns:wp="http://schemas.openxmlformats.org/drawingml/2006/wordprocessingDrawing" xmlns:w10="urn:schemas-microsoft-com:office:word" xmlns:w="http://schemas.openxmlformats.org/wordprocessingml/2006/main" xmlns:w14="http://schemas.microsoft.com/office/word/2010/wordml" xmlns:w15="http://schemas.microsoft.com/office/word/2012/wordml" xmlns:wpg="http://schemas.microsoft.com/office/word/2010/wordprocessingGroup" xmlns:wpi="http://schemas.microsoft.com/office/word/2010/wordprocessingInk" xmlns:wne="http://schemas.microsoft.com/office/word/2006/wordml" xmlns:wps="http://schemas.microsoft.com/office/word/2010/wordprocessingShape" mc:Ignorable="w14 w15 wp14">
+<w:footnotes xmlns:wpc="http://schemas.microsoft.com/office/word/2010/wordprocessingCanvas" xmlns:cx="http://schemas.microsoft.com/office/drawing/2014/chartex" xmlns:cx1="http://schemas.microsoft.com/office/drawing/2015/9/8/chartex" xmlns:cx2="http://schemas.microsoft.com/office/drawing/2015/10/21/chartex" xmlns:cx3="http://schemas.microsoft.com/office/drawing/2016/5/9/chartex" xmlns:cx4="http://schemas.microsoft.com/office/drawing/2016/5/10/chartex" xmlns:cx5="http://schemas.microsoft.com/office/drawing/2016/5/11/chartex" xmlns:cx6="http://schemas.microsoft.com/office/drawing/2016/5/12/chartex" xmlns:cx7="http://schemas.microsoft.com/office/drawing/2016/5/13/chartex" xmlns:cx8="http://schemas.microsoft.com/office/drawing/2016/5/14/chartex" xmlns:mc="http://schemas.openxmlformats.org/markup-compatibility/2006" xmlns:aink="http://schemas.microsoft.com/office/drawing/2016/ink" xmlns:am3d="http://schemas.microsoft.com/office/drawing/2017/model3d" xmlns:o="urn:schemas-microsoft-com:office:office" xmlns:r="http://schemas.openxmlformats.org/officeDocument/2006/relationships" xmlns:m="http://schemas.openxmlformats.org/officeDocument/2006/math" xmlns:v="urn:schemas-microsoft-com:vml" xmlns:wp14="http://schemas.microsoft.com/office/word/2010/wordprocessingDrawing" xmlns:wp="http://schemas.openxmlformats.org/drawingml/2006/wordprocessingDrawing" xmlns:w10="urn:schemas-microsoft-com:office:word" xmlns:w="http://schemas.openxmlformats.org/wordprocessingml/2006/main" xmlns:w14="http://schemas.microsoft.com/office/word/2010/wordml" xmlns:w15="http://schemas.microsoft.com/office/word/2012/wordml" xmlns:w16cid="http://schemas.microsoft.com/office/word/2016/wordml/cid" xmlns:w16se="http://schemas.microsoft.com/office/word/2015/wordml/symex" xmlns:wpg="http://schemas.microsoft.com/office/word/2010/wordprocessingGroup" xmlns:wpi="http://schemas.microsoft.com/office/word/2010/wordprocessingInk" xmlns:wne="http://schemas.microsoft.com/office/word/2006/wordml" xmlns:wps="http://schemas.microsoft.com/office/word/2010/wordprocessingShape" mc:Ignorable="w14 w15 w16se w16cid wp14">
   <w:footnote w:type="separator" w:id="-1">
     <w:p>
       <w:pPr>
@@ -1115,7 +1286,7 @@
 </file>
 
 <file path=word/header1.xml><?xml version="1.0" encoding="utf-8"?>
-<w:hdr xmlns:wpc="http://schemas.microsoft.com/office/word/2010/wordprocessingCanvas" xmlns:mc="http://schemas.openxmlformats.org/markup-compatibility/2006" xmlns:o="urn:schemas-microsoft-com:office:office" xmlns:r="http://schemas.openxmlformats.org/officeDocument/2006/relationships" xmlns:m="http://schemas.openxmlformats.org/officeDocument/2006/math" xmlns:v="urn:schemas-microsoft-com:vml" xmlns:wp14="http://schemas.microsoft.com/office/word/2010/wordprocessingDrawing" xmlns:wp="http://schemas.openxmlformats.org/drawingml/2006/wordprocessingDrawing" xmlns:w10="urn:schemas-microsoft-com:office:word" xmlns:w="http://schemas.openxmlformats.org/wordprocessingml/2006/main" xmlns:w14="http://schemas.microsoft.com/office/word/2010/wordml" xmlns:w15="http://schemas.microsoft.com/office/word/2012/wordml" xmlns:wpg="http://schemas.microsoft.com/office/word/2010/wordprocessingGroup" xmlns:wpi="http://schemas.microsoft.com/office/word/2010/wordprocessingInk" xmlns:wne="http://schemas.microsoft.com/office/word/2006/wordml" xmlns:wps="http://schemas.microsoft.com/office/word/2010/wordprocessingShape" mc:Ignorable="w14 w15 wp14">
+<w:hdr xmlns:wpc="http://schemas.microsoft.com/office/word/2010/wordprocessingCanvas" xmlns:cx="http://schemas.microsoft.com/office/drawing/2014/chartex" xmlns:cx1="http://schemas.microsoft.com/office/drawing/2015/9/8/chartex" xmlns:cx2="http://schemas.microsoft.com/office/drawing/2015/10/21/chartex" xmlns:cx3="http://schemas.microsoft.com/office/drawing/2016/5/9/chartex" xmlns:cx4="http://schemas.microsoft.com/office/drawing/2016/5/10/chartex" xmlns:cx5="http://schemas.microsoft.com/office/drawing/2016/5/11/chartex" xmlns:cx6="http://schemas.microsoft.com/office/drawing/2016/5/12/chartex" xmlns:cx7="http://schemas.microsoft.com/office/drawing/2016/5/13/chartex" xmlns:cx8="http://schemas.microsoft.com/office/drawing/2016/5/14/chartex" xmlns:mc="http://schemas.openxmlformats.org/markup-compatibility/2006" xmlns:aink="http://schemas.microsoft.com/office/drawing/2016/ink" xmlns:am3d="http://schemas.microsoft.com/office/drawing/2017/model3d" xmlns:o="urn:schemas-microsoft-com:office:office" xmlns:r="http://schemas.openxmlformats.org/officeDocument/2006/relationships" xmlns:m="http://schemas.openxmlformats.org/officeDocument/2006/math" xmlns:v="urn:schemas-microsoft-com:vml" xmlns:wp14="http://schemas.microsoft.com/office/word/2010/wordprocessingDrawing" xmlns:wp="http://schemas.openxmlformats.org/drawingml/2006/wordprocessingDrawing" xmlns:w10="urn:schemas-microsoft-com:office:word" xmlns:w="http://schemas.openxmlformats.org/wordprocessingml/2006/main" xmlns:w14="http://schemas.microsoft.com/office/word/2010/wordml" xmlns:w15="http://schemas.microsoft.com/office/word/2012/wordml" xmlns:w16cid="http://schemas.microsoft.com/office/word/2016/wordml/cid" xmlns:w16se="http://schemas.microsoft.com/office/word/2015/wordml/symex" xmlns:wpg="http://schemas.microsoft.com/office/word/2010/wordprocessingGroup" xmlns:wpi="http://schemas.microsoft.com/office/word/2010/wordprocessingInk" xmlns:wne="http://schemas.microsoft.com/office/word/2006/wordml" xmlns:wps="http://schemas.microsoft.com/office/word/2010/wordprocessingShape" mc:Ignorable="w14 w15 w16se w16cid wp14">
   <w:p>
     <w:pPr>
       <w:rPr>
@@ -1319,14 +1490,7 @@
         <w:szCs w:val="32"/>
       </w:rPr>
       <w:tab/>
-      <w:t xml:space="preserve">  </w:t>
-    </w:r>
-    <w:r>
-      <w:rPr>
-        <w:sz w:val="32"/>
-        <w:szCs w:val="32"/>
-      </w:rPr>
-      <w:t xml:space="preserve"> </w:t>
+      <w:t xml:space="preserve">   </w:t>
     </w:r>
     <w:r>
       <w:rPr>
@@ -1340,7 +1504,7 @@
 </file>
 
 <file path=word/numbering.xml><?xml version="1.0" encoding="utf-8"?>
-<w:numbering xmlns:wpc="http://schemas.microsoft.com/office/word/2010/wordprocessingCanvas" xmlns:mc="http://schemas.openxmlformats.org/markup-compatibility/2006" xmlns:o="urn:schemas-microsoft-com:office:office" xmlns:r="http://schemas.openxmlformats.org/officeDocument/2006/relationships" xmlns:m="http://schemas.openxmlformats.org/officeDocument/2006/math" xmlns:v="urn:schemas-microsoft-com:vml" xmlns:wp14="http://schemas.microsoft.com/office/word/2010/wordprocessingDrawing" xmlns:wp="http://schemas.openxmlformats.org/drawingml/2006/wordprocessingDrawing" xmlns:w10="urn:schemas-microsoft-com:office:word" xmlns:w="http://schemas.openxmlformats.org/wordprocessingml/2006/main" xmlns:w14="http://schemas.microsoft.com/office/word/2010/wordml" xmlns:w15="http://schemas.microsoft.com/office/word/2012/wordml" xmlns:wpg="http://schemas.microsoft.com/office/word/2010/wordprocessingGroup" xmlns:wpi="http://schemas.microsoft.com/office/word/2010/wordprocessingInk" xmlns:wne="http://schemas.microsoft.com/office/word/2006/wordml" xmlns:wps="http://schemas.microsoft.com/office/word/2010/wordprocessingShape" mc:Ignorable="w14 w15 wp14">
+<w:numbering xmlns:wpc="http://schemas.microsoft.com/office/word/2010/wordprocessingCanvas" xmlns:cx="http://schemas.microsoft.com/office/drawing/2014/chartex" xmlns:cx1="http://schemas.microsoft.com/office/drawing/2015/9/8/chartex" xmlns:cx2="http://schemas.microsoft.com/office/drawing/2015/10/21/chartex" xmlns:cx3="http://schemas.microsoft.com/office/drawing/2016/5/9/chartex" xmlns:cx4="http://schemas.microsoft.com/office/drawing/2016/5/10/chartex" xmlns:cx5="http://schemas.microsoft.com/office/drawing/2016/5/11/chartex" xmlns:cx6="http://schemas.microsoft.com/office/drawing/2016/5/12/chartex" xmlns:cx7="http://schemas.microsoft.com/office/drawing/2016/5/13/chartex" xmlns:cx8="http://schemas.microsoft.com/office/drawing/2016/5/14/chartex" xmlns:mc="http://schemas.openxmlformats.org/markup-compatibility/2006" xmlns:aink="http://schemas.microsoft.com/office/drawing/2016/ink" xmlns:am3d="http://schemas.microsoft.com/office/drawing/2017/model3d" xmlns:o="urn:schemas-microsoft-com:office:office" xmlns:r="http://schemas.openxmlformats.org/officeDocument/2006/relationships" xmlns:m="http://schemas.openxmlformats.org/officeDocument/2006/math" xmlns:v="urn:schemas-microsoft-com:vml" xmlns:wp14="http://schemas.microsoft.com/office/word/2010/wordprocessingDrawing" xmlns:wp="http://schemas.openxmlformats.org/drawingml/2006/wordprocessingDrawing" xmlns:w10="urn:schemas-microsoft-com:office:word" xmlns:w="http://schemas.openxmlformats.org/wordprocessingml/2006/main" xmlns:w14="http://schemas.microsoft.com/office/word/2010/wordml" xmlns:w15="http://schemas.microsoft.com/office/word/2012/wordml" xmlns:w16cid="http://schemas.microsoft.com/office/word/2016/wordml/cid" xmlns:w16se="http://schemas.microsoft.com/office/word/2015/wordml/symex" xmlns:wpg="http://schemas.microsoft.com/office/word/2010/wordprocessingGroup" xmlns:wpi="http://schemas.microsoft.com/office/word/2010/wordprocessingInk" xmlns:wne="http://schemas.microsoft.com/office/word/2006/wordml" xmlns:wps="http://schemas.microsoft.com/office/word/2010/wordprocessingShape" mc:Ignorable="w14 w15 w16se w16cid wp14">
   <w:abstractNum w:abstractNumId="0" w15:restartNumberingAfterBreak="0">
     <w:nsid w:val="6C6956CD"/>
     <w:multiLevelType w:val="hybridMultilevel"/>
@@ -1434,7 +1598,7 @@
 </file>
 
 <file path=word/styles.xml><?xml version="1.0" encoding="utf-8"?>
-<w:styles xmlns:mc="http://schemas.openxmlformats.org/markup-compatibility/2006" xmlns:r="http://schemas.openxmlformats.org/officeDocument/2006/relationships" xmlns:w="http://schemas.openxmlformats.org/wordprocessingml/2006/main" xmlns:w14="http://schemas.microsoft.com/office/word/2010/wordml" xmlns:w15="http://schemas.microsoft.com/office/word/2012/wordml" mc:Ignorable="w14 w15">
+<w:styles xmlns:mc="http://schemas.openxmlformats.org/markup-compatibility/2006" xmlns:r="http://schemas.openxmlformats.org/officeDocument/2006/relationships" xmlns:w="http://schemas.openxmlformats.org/wordprocessingml/2006/main" xmlns:w14="http://schemas.microsoft.com/office/word/2010/wordml" xmlns:w15="http://schemas.microsoft.com/office/word/2012/wordml" xmlns:w16cid="http://schemas.microsoft.com/office/word/2016/wordml/cid" xmlns:w16se="http://schemas.microsoft.com/office/word/2015/wordml/symex" mc:Ignorable="w14 w15 w16se w16cid">
   <w:docDefaults>
     <w:rPrDefault>
       <w:rPr>
@@ -1450,7 +1614,7 @@
       </w:pPr>
     </w:pPrDefault>
   </w:docDefaults>
-  <w:latentStyles w:defLockedState="0" w:defUIPriority="99" w:defSemiHidden="0" w:defUnhideWhenUsed="0" w:defQFormat="0" w:count="371">
+  <w:latentStyles w:defLockedState="0" w:defUIPriority="99" w:defSemiHidden="0" w:defUnhideWhenUsed="0" w:defQFormat="0" w:count="375">
     <w:lsdException w:name="Normal" w:uiPriority="0" w:qFormat="1"/>
     <w:lsdException w:name="heading 1" w:uiPriority="9" w:qFormat="1"/>
     <w:lsdException w:name="heading 2" w:semiHidden="1" w:uiPriority="9" w:unhideWhenUsed="1" w:qFormat="1"/>
@@ -1822,19 +1986,23 @@
     <w:lsdException w:name="List Table 5 Dark Accent 6" w:uiPriority="50"/>
     <w:lsdException w:name="List Table 6 Colorful Accent 6" w:uiPriority="51"/>
     <w:lsdException w:name="List Table 7 Colorful Accent 6" w:uiPriority="52"/>
+    <w:lsdException w:name="Mention" w:semiHidden="1" w:unhideWhenUsed="1"/>
+    <w:lsdException w:name="Smart Hyperlink" w:semiHidden="1" w:unhideWhenUsed="1"/>
+    <w:lsdException w:name="Hashtag" w:semiHidden="1" w:unhideWhenUsed="1"/>
+    <w:lsdException w:name="Unresolved Mention" w:semiHidden="1" w:unhideWhenUsed="1"/>
   </w:latentStyles>
   <w:style w:type="paragraph" w:default="1" w:styleId="Normal">
     <w:name w:val="Normal"/>
     <w:qFormat/>
     <w:rsid w:val="00CA2583"/>
   </w:style>
-  <w:style w:type="character" w:default="1" w:styleId="Tipodeletrapredefinidodopargrafo">
+  <w:style w:type="character" w:default="1" w:styleId="DefaultParagraphFont">
     <w:name w:val="Default Paragraph Font"/>
     <w:uiPriority w:val="1"/>
     <w:semiHidden/>
     <w:unhideWhenUsed/>
   </w:style>
-  <w:style w:type="table" w:default="1" w:styleId="Tabelanormal">
+  <w:style w:type="table" w:default="1" w:styleId="TableNormal">
     <w:name w:val="Normal Table"/>
     <w:uiPriority w:val="99"/>
     <w:semiHidden/>
@@ -1849,16 +2017,16 @@
       </w:tblCellMar>
     </w:tblPr>
   </w:style>
-  <w:style w:type="numbering" w:default="1" w:styleId="Semlista">
+  <w:style w:type="numbering" w:default="1" w:styleId="NoList">
     <w:name w:val="No List"/>
     <w:uiPriority w:val="99"/>
     <w:semiHidden/>
     <w:unhideWhenUsed/>
   </w:style>
-  <w:style w:type="paragraph" w:styleId="Cabealho">
+  <w:style w:type="paragraph" w:styleId="Header">
     <w:name w:val="header"/>
     <w:basedOn w:val="Normal"/>
-    <w:link w:val="CabealhoCarter"/>
+    <w:link w:val="HeaderChar"/>
     <w:uiPriority w:val="99"/>
     <w:unhideWhenUsed/>
     <w:rsid w:val="003E3CD3"/>
@@ -1870,17 +2038,17 @@
       <w:spacing w:after="0" w:line="240" w:lineRule="auto"/>
     </w:pPr>
   </w:style>
-  <w:style w:type="character" w:customStyle="1" w:styleId="CabealhoCarter">
-    <w:name w:val="Cabeçalho Caráter"/>
-    <w:basedOn w:val="Tipodeletrapredefinidodopargrafo"/>
-    <w:link w:val="Cabealho"/>
+  <w:style w:type="character" w:customStyle="1" w:styleId="HeaderChar">
+    <w:name w:val="Header Char"/>
+    <w:basedOn w:val="DefaultParagraphFont"/>
+    <w:link w:val="Header"/>
     <w:uiPriority w:val="99"/>
     <w:rsid w:val="003E3CD3"/>
   </w:style>
-  <w:style w:type="paragraph" w:styleId="Rodap">
+  <w:style w:type="paragraph" w:styleId="Footer">
     <w:name w:val="footer"/>
     <w:basedOn w:val="Normal"/>
-    <w:link w:val="RodapCarter"/>
+    <w:link w:val="FooterChar"/>
     <w:uiPriority w:val="99"/>
     <w:unhideWhenUsed/>
     <w:rsid w:val="003E3CD3"/>
@@ -1892,14 +2060,14 @@
       <w:spacing w:after="0" w:line="240" w:lineRule="auto"/>
     </w:pPr>
   </w:style>
-  <w:style w:type="character" w:customStyle="1" w:styleId="RodapCarter">
-    <w:name w:val="Rodapé Caráter"/>
-    <w:basedOn w:val="Tipodeletrapredefinidodopargrafo"/>
-    <w:link w:val="Rodap"/>
+  <w:style w:type="character" w:customStyle="1" w:styleId="FooterChar">
+    <w:name w:val="Footer Char"/>
+    <w:basedOn w:val="DefaultParagraphFont"/>
+    <w:link w:val="Footer"/>
     <w:uiPriority w:val="99"/>
     <w:rsid w:val="003E3CD3"/>
   </w:style>
-  <w:style w:type="paragraph" w:styleId="PargrafodaLista">
+  <w:style w:type="paragraph" w:styleId="ListParagraph">
     <w:name w:val="List Paragraph"/>
     <w:basedOn w:val="Normal"/>
     <w:uiPriority w:val="34"/>
@@ -1910,9 +2078,9 @@
       <w:contextualSpacing/>
     </w:pPr>
   </w:style>
-  <w:style w:type="character" w:styleId="Hiperligao">
+  <w:style w:type="character" w:styleId="Hyperlink">
     <w:name w:val="Hyperlink"/>
-    <w:basedOn w:val="Tipodeletrapredefinidodopargrafo"/>
+    <w:basedOn w:val="DefaultParagraphFont"/>
     <w:uiPriority w:val="99"/>
     <w:unhideWhenUsed/>
     <w:rsid w:val="00B16D36"/>
@@ -1921,9 +2089,9 @@
       <w:u w:val="single"/>
     </w:rPr>
   </w:style>
-  <w:style w:type="character" w:styleId="Hiperligaovisitada">
+  <w:style w:type="character" w:styleId="FollowedHyperlink">
     <w:name w:val="FollowedHyperlink"/>
-    <w:basedOn w:val="Tipodeletrapredefinidodopargrafo"/>
+    <w:basedOn w:val="DefaultParagraphFont"/>
     <w:uiPriority w:val="99"/>
     <w:semiHidden/>
     <w:unhideWhenUsed/>
@@ -2202,7 +2370,7 @@
 </file>
 
 <file path=customXml/itemProps1.xml><?xml version="1.0" encoding="utf-8"?>
-<ds:datastoreItem xmlns:ds="http://schemas.openxmlformats.org/officeDocument/2006/customXml" ds:itemID="{65D21E6E-74F1-4C05-BB56-11F93FBC3886}">
+<ds:datastoreItem xmlns:ds="http://schemas.openxmlformats.org/officeDocument/2006/customXml" ds:itemID="{C22E0CCC-FB1D-49BD-BE7C-C7B7E5AA181A}">
   <ds:schemaRefs>
     <ds:schemaRef ds:uri="http://schemas.openxmlformats.org/officeDocument/2006/bibliography"/>
   </ds:schemaRefs>

</xml_diff>

<commit_message>
Proposta de projeto Versao Final
</commit_message>
<xml_diff>
--- a/Engenharia-de-Sistemas-e-Serviços.docx
+++ b/Engenharia-de-Sistemas-e-Serviços.docx
@@ -11,6 +11,16 @@
           <w:szCs w:val="24"/>
         </w:rPr>
       </w:pPr>
+    </w:p>
+    <w:p>
+      <w:pPr>
+        <w:jc w:val="center"/>
+        <w:rPr>
+          <w:rFonts w:ascii="Georgia" w:hAnsi="Georgia"/>
+          <w:sz w:val="24"/>
+          <w:szCs w:val="24"/>
+        </w:rPr>
+      </w:pPr>
       <w:r>
         <w:rPr>
           <w:rFonts w:ascii="Georgia" w:hAnsi="Georgia"/>
@@ -128,7 +138,14 @@
         <w:rPr>
           <w:rFonts w:ascii="Arial" w:hAnsi="Arial" w:cs="Arial"/>
         </w:rPr>
-        <w:t>), em qualquer lugar (</w:t>
+        <w:t xml:space="preserve">), em qualquer lugar </w:t>
+      </w:r>
+      <w:bookmarkStart w:id="0" w:name="_GoBack"/>
+      <w:r>
+        <w:rPr>
+          <w:rFonts w:ascii="Arial" w:hAnsi="Arial" w:cs="Arial"/>
+        </w:rPr>
+        <w:t>(</w:t>
       </w:r>
       <w:r>
         <w:rPr>
@@ -157,6 +174,7 @@
         <w:t>).</w:t>
       </w:r>
     </w:p>
+    <w:bookmarkEnd w:id="0"/>
     <w:p>
       <w:pPr>
         <w:jc w:val="both"/>
@@ -889,43 +907,6 @@
         </w:rPr>
         <w:t>.</w:t>
       </w:r>
-    </w:p>
-    <w:p>
-      <w:pPr>
-        <w:rPr>
-          <w:rFonts w:ascii="Arial" w:hAnsi="Arial" w:cs="Arial"/>
-        </w:rPr>
-      </w:pPr>
-    </w:p>
-    <w:p>
-      <w:pPr>
-        <w:rPr>
-          <w:rFonts w:ascii="Arial" w:hAnsi="Arial" w:cs="Arial"/>
-        </w:rPr>
-      </w:pPr>
-    </w:p>
-    <w:p>
-      <w:pPr>
-        <w:rPr>
-          <w:rFonts w:ascii="Arial" w:hAnsi="Arial" w:cs="Arial"/>
-        </w:rPr>
-      </w:pPr>
-      <w:bookmarkStart w:id="0" w:name="_GoBack"/>
-      <w:bookmarkEnd w:id="0"/>
-    </w:p>
-    <w:p>
-      <w:pPr>
-        <w:rPr>
-          <w:rFonts w:ascii="Arial" w:hAnsi="Arial" w:cs="Arial"/>
-        </w:rPr>
-      </w:pPr>
-    </w:p>
-    <w:p>
-      <w:pPr>
-        <w:rPr>
-          <w:rFonts w:ascii="Arial" w:hAnsi="Arial" w:cs="Arial"/>
-        </w:rPr>
-      </w:pPr>
     </w:p>
     <w:p>
       <w:pPr>
@@ -1227,7 +1208,7 @@
     <w:sectPr>
       <w:headerReference w:type="default" r:id="rId8"/>
       <w:pgSz w:w="11906" w:h="16838"/>
-      <w:pgMar w:top="720" w:right="720" w:bottom="720" w:left="720" w:header="708" w:footer="708" w:gutter="0"/>
+      <w:pgMar w:top="1440" w:right="1440" w:bottom="1440" w:left="1440" w:header="708" w:footer="708" w:gutter="0"/>
       <w:cols w:space="708"/>
       <w:docGrid w:linePitch="360"/>
     </w:sectPr>
@@ -1305,8 +1286,8 @@
           <w:drawing>
             <wp:anchor distT="45720" distB="45720" distL="114300" distR="114300" simplePos="0" relativeHeight="251659264" behindDoc="1" locked="0" layoutInCell="1" allowOverlap="1">
               <wp:simplePos x="0" y="0"/>
-              <wp:positionH relativeFrom="column">
-                <wp:posOffset>3209925</wp:posOffset>
+              <wp:positionH relativeFrom="page">
+                <wp:posOffset>3529330</wp:posOffset>
               </wp:positionH>
               <wp:positionV relativeFrom="paragraph">
                 <wp:posOffset>-97155</wp:posOffset>
@@ -1388,7 +1369,7 @@
               <v:stroke joinstyle="miter"/>
               <v:path gradientshapeok="t" o:connecttype="rect"/>
             </v:shapetype>
-            <v:shape id="Caixa de Texto 2" o:spid="_x0000_s1026" type="#_x0000_t202" style="position:absolute;margin-left:252.75pt;margin-top:-7.65pt;width:275pt;height:43.5pt;z-index:-251657216;visibility:visible;mso-wrap-style:square;mso-width-percent:0;mso-height-percent:0;mso-wrap-distance-left:9pt;mso-wrap-distance-top:3.6pt;mso-wrap-distance-right:9pt;mso-wrap-distance-bottom:3.6pt;mso-position-horizontal:absolute;mso-position-horizontal-relative:text;mso-position-vertical:absolute;mso-position-vertical-relative:text;mso-width-percent:0;mso-height-percent:0;mso-width-relative:margin;mso-height-relative:margin;v-text-anchor:top" o:gfxdata="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">
+            <v:shape id="Caixa de Texto 2" o:spid="_x0000_s1026" type="#_x0000_t202" style="position:absolute;margin-left:277.9pt;margin-top:-7.65pt;width:275pt;height:43.5pt;z-index:-251657216;visibility:visible;mso-wrap-style:square;mso-width-percent:0;mso-height-percent:0;mso-wrap-distance-left:9pt;mso-wrap-distance-top:3.6pt;mso-wrap-distance-right:9pt;mso-wrap-distance-bottom:3.6pt;mso-position-horizontal:absolute;mso-position-horizontal-relative:page;mso-position-vertical:absolute;mso-position-vertical-relative:text;mso-width-percent:0;mso-height-percent:0;mso-width-relative:margin;mso-height-relative:margin;v-text-anchor:top" o:gfxdata="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">
               <v:stroke opacity="0"/>
               <v:textbox>
                 <w:txbxContent>
@@ -1411,6 +1392,7 @@
                   </w:p>
                 </w:txbxContent>
               </v:textbox>
+              <w10:wrap anchorx="page"/>
             </v:shape>
           </w:pict>
         </mc:Fallback>
@@ -1483,14 +1465,7 @@
         <w:szCs w:val="32"/>
       </w:rPr>
       <w:tab/>
-    </w:r>
-    <w:r>
-      <w:rPr>
-        <w:sz w:val="32"/>
-        <w:szCs w:val="32"/>
-      </w:rPr>
-      <w:tab/>
-      <w:t xml:space="preserve">   </w:t>
+      <w:t xml:space="preserve">  </w:t>
     </w:r>
     <w:r>
       <w:rPr>
@@ -2370,7 +2345,7 @@
 </file>
 
 <file path=customXml/itemProps1.xml><?xml version="1.0" encoding="utf-8"?>
-<ds:datastoreItem xmlns:ds="http://schemas.openxmlformats.org/officeDocument/2006/customXml" ds:itemID="{C22E0CCC-FB1D-49BD-BE7C-C7B7E5AA181A}">
+<ds:datastoreItem xmlns:ds="http://schemas.openxmlformats.org/officeDocument/2006/customXml" ds:itemID="{061EA8B6-0178-46AB-9A91-87656709F4A1}">
   <ds:schemaRefs>
     <ds:schemaRef ds:uri="http://schemas.openxmlformats.org/officeDocument/2006/bibliography"/>
   </ds:schemaRefs>

</xml_diff>